<commit_message>
updating files in current branch
</commit_message>
<xml_diff>
--- a/ChoiceTask_Intan_behavior_analysis/Choice_Task_Intan_workflow.docx
+++ b/ChoiceTask_Intan_behavior_analysis/Choice_Task_Intan_workflow.docx
@@ -195,7 +195,25 @@
           <w:szCs w:val="22"/>
         </w:rPr>
         <w:tab/>
-        <w:t>Graphs of Behavioral training (from poke any to Choice Advanced</w:t>
+        <w:t xml:space="preserve">Graphs of Behavioral training (from poke any </w:t>
+      </w:r>
+      <w:proofErr w:type="gramStart"/>
+      <w:r>
+        <w:rPr>
+          <w:rFonts w:ascii="Arial" w:hAnsi="Arial" w:cs="Arial"/>
+          <w:sz w:val="22"/>
+          <w:szCs w:val="22"/>
+        </w:rPr>
+        <w:t>to Choice</w:t>
+      </w:r>
+      <w:proofErr w:type="gramEnd"/>
+      <w:r>
+        <w:rPr>
+          <w:rFonts w:ascii="Arial" w:hAnsi="Arial" w:cs="Arial"/>
+          <w:sz w:val="22"/>
+          <w:szCs w:val="22"/>
+        </w:rPr>
+        <w:t xml:space="preserve"> Advanced</w:t>
       </w:r>
       <w:r>
         <w:rPr>
@@ -462,7 +480,25 @@
           <w:sz w:val="22"/>
           <w:szCs w:val="22"/>
         </w:rPr>
-        <w:t xml:space="preserve">’ folder on the acquisition computer by the LabView Software with respective date, e.g. ‘R0326_20190924a’. </w:t>
+        <w:t xml:space="preserve">’ folder on the acquisition computer by the LabView Software with respective date, </w:t>
+      </w:r>
+      <w:proofErr w:type="gramStart"/>
+      <w:r>
+        <w:rPr>
+          <w:rFonts w:ascii="Arial" w:hAnsi="Arial" w:cs="Arial"/>
+          <w:sz w:val="22"/>
+          <w:szCs w:val="22"/>
+        </w:rPr>
+        <w:t>e.g.</w:t>
+      </w:r>
+      <w:proofErr w:type="gramEnd"/>
+      <w:r>
+        <w:rPr>
+          <w:rFonts w:ascii="Arial" w:hAnsi="Arial" w:cs="Arial"/>
+          <w:sz w:val="22"/>
+          <w:szCs w:val="22"/>
+        </w:rPr>
+        <w:t xml:space="preserve"> ‘R0326_20190924a’. </w:t>
       </w:r>
     </w:p>
     <w:p>
@@ -946,7 +982,25 @@
           <w:sz w:val="22"/>
           <w:szCs w:val="22"/>
         </w:rPr>
-        <w:t xml:space="preserve">. As of 4/16/2020, JM is still teasing out the quirks of these files (i.e. the weekly </w:t>
+        <w:t>. As of 4/16/2020, JM is still teasing out the quirks of these files (</w:t>
+      </w:r>
+      <w:proofErr w:type="gramStart"/>
+      <w:r>
+        <w:rPr>
+          <w:rFonts w:ascii="Arial" w:hAnsi="Arial" w:cs="Arial"/>
+          <w:sz w:val="22"/>
+          <w:szCs w:val="22"/>
+        </w:rPr>
+        <w:t>i.e.</w:t>
+      </w:r>
+      <w:proofErr w:type="gramEnd"/>
+      <w:r>
+        <w:rPr>
+          <w:rFonts w:ascii="Arial" w:hAnsi="Arial" w:cs="Arial"/>
+          <w:sz w:val="22"/>
+          <w:szCs w:val="22"/>
+        </w:rPr>
+        <w:t xml:space="preserve"> the weekly </w:t>
       </w:r>
       <w:r>
         <w:rPr>
@@ -1113,7 +1167,25 @@
           <w:sz w:val="22"/>
           <w:szCs w:val="22"/>
         </w:rPr>
-        <w:t xml:space="preserve">Extraneous files within the folder may include: Probe </w:t>
+        <w:t xml:space="preserve">Extraneous files within the folder may </w:t>
+      </w:r>
+      <w:proofErr w:type="gramStart"/>
+      <w:r>
+        <w:rPr>
+          <w:rFonts w:ascii="Arial" w:hAnsi="Arial" w:cs="Arial"/>
+          <w:sz w:val="22"/>
+          <w:szCs w:val="22"/>
+        </w:rPr>
+        <w:t>include:</w:t>
+      </w:r>
+      <w:proofErr w:type="gramEnd"/>
+      <w:r>
+        <w:rPr>
+          <w:rFonts w:ascii="Arial" w:hAnsi="Arial" w:cs="Arial"/>
+          <w:sz w:val="22"/>
+          <w:szCs w:val="22"/>
+        </w:rPr>
+        <w:t xml:space="preserve"> Probe </w:t>
       </w:r>
       <w:proofErr w:type="spellStart"/>
       <w:r>
@@ -1344,8 +1416,18 @@
           <w:sz w:val="22"/>
           <w:szCs w:val="22"/>
         </w:rPr>
-        <w:t>’);</w:t>
-      </w:r>
+        <w:t>’</w:t>
+      </w:r>
+      <w:proofErr w:type="gramStart"/>
+      <w:r>
+        <w:rPr>
+          <w:rFonts w:ascii="Arial" w:hAnsi="Arial" w:cs="Arial"/>
+          <w:sz w:val="22"/>
+          <w:szCs w:val="22"/>
+        </w:rPr>
+        <w:t>);</w:t>
+      </w:r>
+      <w:proofErr w:type="gramEnd"/>
     </w:p>
     <w:p>
       <w:pPr>
@@ -1366,7 +1448,25 @@
           <w:sz w:val="22"/>
           <w:szCs w:val="22"/>
         </w:rPr>
-        <w:t xml:space="preserve">location -  GitHub\ </w:t>
+        <w:t xml:space="preserve">location </w:t>
+      </w:r>
+      <w:proofErr w:type="gramStart"/>
+      <w:r>
+        <w:rPr>
+          <w:rFonts w:ascii="Arial" w:hAnsi="Arial" w:cs="Arial"/>
+          <w:sz w:val="22"/>
+          <w:szCs w:val="22"/>
+        </w:rPr>
+        <w:t>-  GitHub</w:t>
+      </w:r>
+      <w:proofErr w:type="gramEnd"/>
+      <w:r>
+        <w:rPr>
+          <w:rFonts w:ascii="Arial" w:hAnsi="Arial" w:cs="Arial"/>
+          <w:sz w:val="22"/>
+          <w:szCs w:val="22"/>
+        </w:rPr>
+        <w:t xml:space="preserve">\ </w:t>
       </w:r>
       <w:proofErr w:type="spellStart"/>
       <w:r>
@@ -1426,8 +1526,18 @@
           <w:sz w:val="22"/>
           <w:szCs w:val="22"/>
         </w:rPr>
-        <w:t>(‘digitalin.dat’);</w:t>
-      </w:r>
+        <w:t>(‘digitalin.dat’</w:t>
+      </w:r>
+      <w:proofErr w:type="gramStart"/>
+      <w:r>
+        <w:rPr>
+          <w:rFonts w:ascii="Arial" w:hAnsi="Arial" w:cs="Arial"/>
+          <w:sz w:val="22"/>
+          <w:szCs w:val="22"/>
+        </w:rPr>
+        <w:t>);</w:t>
+      </w:r>
+      <w:proofErr w:type="gramEnd"/>
     </w:p>
     <w:p>
       <w:pPr>
@@ -1512,7 +1622,41 @@
           <w:sz w:val="22"/>
           <w:szCs w:val="22"/>
         </w:rPr>
-        <w:t xml:space="preserve"> = intan2nex(‘digitalin.dat’, ‘analogin.dat’, </w:t>
+        <w:t xml:space="preserve"> = intan2nex</w:t>
+      </w:r>
+      <w:r>
+        <w:rPr>
+          <w:rFonts w:ascii="Arial" w:hAnsi="Arial" w:cs="Arial"/>
+          <w:sz w:val="22"/>
+          <w:szCs w:val="22"/>
+        </w:rPr>
+        <w:t>_from_</w:t>
+      </w:r>
+      <w:proofErr w:type="gramStart"/>
+      <w:r>
+        <w:rPr>
+          <w:rFonts w:ascii="Arial" w:hAnsi="Arial" w:cs="Arial"/>
+          <w:sz w:val="22"/>
+          <w:szCs w:val="22"/>
+        </w:rPr>
+        <w:t>fnames</w:t>
+      </w:r>
+      <w:r>
+        <w:rPr>
+          <w:rFonts w:ascii="Arial" w:hAnsi="Arial" w:cs="Arial"/>
+          <w:sz w:val="22"/>
+          <w:szCs w:val="22"/>
+        </w:rPr>
+        <w:t>(</w:t>
+      </w:r>
+      <w:proofErr w:type="gramEnd"/>
+      <w:r>
+        <w:rPr>
+          <w:rFonts w:ascii="Arial" w:hAnsi="Arial" w:cs="Arial"/>
+          <w:sz w:val="22"/>
+          <w:szCs w:val="22"/>
+        </w:rPr>
+        <w:t xml:space="preserve">‘digitalin.dat’, ‘analogin.dat’, </w:t>
       </w:r>
       <w:proofErr w:type="spellStart"/>
       <w:r>
@@ -1800,6 +1944,101 @@
       <w:pPr>
         <w:pStyle w:val="ListParagraph"/>
         <w:numPr>
+          <w:ilvl w:val="1"/>
+          <w:numId w:val="5"/>
+        </w:numPr>
+        <w:rPr>
+          <w:rFonts w:ascii="Arial" w:hAnsi="Arial" w:cs="Arial"/>
+          <w:sz w:val="22"/>
+          <w:szCs w:val="22"/>
+        </w:rPr>
+      </w:pPr>
+      <w:r>
+        <w:rPr>
+          <w:rFonts w:ascii="Arial" w:hAnsi="Arial" w:cs="Arial"/>
+          <w:sz w:val="22"/>
+          <w:szCs w:val="22"/>
+        </w:rPr>
+        <w:t>*intan2nex_from_</w:t>
+      </w:r>
+      <w:proofErr w:type="gramStart"/>
+      <w:r>
+        <w:rPr>
+          <w:rFonts w:ascii="Arial" w:hAnsi="Arial" w:cs="Arial"/>
+          <w:sz w:val="22"/>
+          <w:szCs w:val="22"/>
+        </w:rPr>
+        <w:t>fnames(</w:t>
+      </w:r>
+      <w:proofErr w:type="gramEnd"/>
+      <w:r>
+        <w:rPr>
+          <w:rFonts w:ascii="Arial" w:hAnsi="Arial" w:cs="Arial"/>
+          <w:sz w:val="22"/>
+          <w:szCs w:val="22"/>
+        </w:rPr>
+        <w:t xml:space="preserve">‘digialin.dat’,’analogin.dat’, </w:t>
+      </w:r>
+      <w:proofErr w:type="spellStart"/>
+      <w:r>
+        <w:rPr>
+          <w:rFonts w:ascii="Arial" w:hAnsi="Arial" w:cs="Arial"/>
+          <w:sz w:val="22"/>
+          <w:szCs w:val="22"/>
+        </w:rPr>
+        <w:t>intan_data</w:t>
+      </w:r>
+      <w:proofErr w:type="spellEnd"/>
+      <w:r>
+        <w:rPr>
+          <w:rFonts w:ascii="Arial" w:hAnsi="Arial" w:cs="Arial"/>
+          <w:sz w:val="22"/>
+          <w:szCs w:val="22"/>
+        </w:rPr>
+        <w:t xml:space="preserve">); is in the </w:t>
+      </w:r>
+      <w:proofErr w:type="spellStart"/>
+      <w:r>
+        <w:rPr>
+          <w:rFonts w:ascii="Arial" w:hAnsi="Arial" w:cs="Arial"/>
+          <w:sz w:val="22"/>
+          <w:szCs w:val="22"/>
+        </w:rPr>
+        <w:t>JenPractice</w:t>
+      </w:r>
+      <w:proofErr w:type="spellEnd"/>
+      <w:r>
+        <w:rPr>
+          <w:rFonts w:ascii="Arial" w:hAnsi="Arial" w:cs="Arial"/>
+          <w:sz w:val="22"/>
+          <w:szCs w:val="22"/>
+        </w:rPr>
+        <w:t xml:space="preserve"> </w:t>
+      </w:r>
+      <w:proofErr w:type="spellStart"/>
+      <w:r>
+        <w:rPr>
+          <w:rFonts w:ascii="Arial" w:hAnsi="Arial" w:cs="Arial"/>
+          <w:sz w:val="22"/>
+          <w:szCs w:val="22"/>
+        </w:rPr>
+        <w:t>Github</w:t>
+      </w:r>
+      <w:proofErr w:type="spellEnd"/>
+    </w:p>
+    <w:p>
+      <w:pPr>
+        <w:rPr>
+          <w:rFonts w:ascii="Arial" w:hAnsi="Arial" w:cs="Arial"/>
+          <w:sz w:val="22"/>
+          <w:szCs w:val="22"/>
+        </w:rPr>
+      </w:pPr>
+    </w:p>
+    <w:p>
+      <w:pPr>
+        <w:pStyle w:val="ListParagraph"/>
+        <w:numPr>
           <w:ilvl w:val="0"/>
           <w:numId w:val="5"/>
         </w:numPr>
@@ -1855,13 +2094,23 @@
         <w:t>fname</w:t>
       </w:r>
       <w:proofErr w:type="spellEnd"/>
-      <w:r>
-        <w:rPr>
-          <w:rFonts w:ascii="Arial" w:hAnsi="Arial" w:cs="Arial"/>
-          <w:sz w:val="22"/>
-          <w:szCs w:val="22"/>
-        </w:rPr>
-        <w:t xml:space="preserve">); </w:t>
+      <w:proofErr w:type="gramStart"/>
+      <w:r>
+        <w:rPr>
+          <w:rFonts w:ascii="Arial" w:hAnsi="Arial" w:cs="Arial"/>
+          <w:sz w:val="22"/>
+          <w:szCs w:val="22"/>
+        </w:rPr>
+        <w:t>);</w:t>
+      </w:r>
+      <w:proofErr w:type="gramEnd"/>
+      <w:r>
+        <w:rPr>
+          <w:rFonts w:ascii="Arial" w:hAnsi="Arial" w:cs="Arial"/>
+          <w:sz w:val="22"/>
+          <w:szCs w:val="22"/>
+        </w:rPr>
+        <w:t xml:space="preserve"> </w:t>
       </w:r>
     </w:p>
     <w:p>
@@ -1883,7 +2132,16 @@
           <w:sz w:val="22"/>
           <w:szCs w:val="22"/>
         </w:rPr>
-        <w:t xml:space="preserve">location -  </w:t>
+        <w:t xml:space="preserve">location </w:t>
+      </w:r>
+      <w:proofErr w:type="gramStart"/>
+      <w:r>
+        <w:rPr>
+          <w:rFonts w:ascii="Arial" w:hAnsi="Arial" w:cs="Arial"/>
+          <w:sz w:val="22"/>
+          <w:szCs w:val="22"/>
+        </w:rPr>
+        <w:t xml:space="preserve">-  </w:t>
       </w:r>
       <w:proofErr w:type="spellStart"/>
       <w:r>
@@ -1895,6 +2153,7 @@
         <w:t>Github</w:t>
       </w:r>
       <w:proofErr w:type="spellEnd"/>
+      <w:proofErr w:type="gramEnd"/>
       <w:r>
         <w:rPr>
           <w:rFonts w:ascii="Arial" w:hAnsi="Arial" w:cs="Arial"/>
@@ -1965,9 +2224,9 @@
           <w:sz w:val="22"/>
           <w:szCs w:val="22"/>
         </w:rPr>
-        <w:t>createTrialsStruct_simpleChoice_Intan</w:t>
-      </w:r>
-      <w:proofErr w:type="spellEnd"/>
+        <w:t>createTrialsStruct_simpleChoice_</w:t>
+      </w:r>
+      <w:proofErr w:type="gramStart"/>
       <w:r>
         <w:rPr>
           <w:rFonts w:ascii="Arial" w:hAnsi="Arial" w:cs="Arial"/>
@@ -1975,9 +2234,20 @@
           <w:sz w:val="22"/>
           <w:szCs w:val="22"/>
         </w:rPr>
+        <w:t>Intan</w:t>
+      </w:r>
+      <w:proofErr w:type="spellEnd"/>
+      <w:r>
+        <w:rPr>
+          <w:rFonts w:ascii="Arial" w:hAnsi="Arial" w:cs="Arial"/>
+          <w:color w:val="000000"/>
+          <w:sz w:val="22"/>
+          <w:szCs w:val="22"/>
+        </w:rPr>
         <w:t>(</w:t>
       </w:r>
       <w:proofErr w:type="spellStart"/>
+      <w:proofErr w:type="gramEnd"/>
       <w:r>
         <w:rPr>
           <w:rFonts w:ascii="Arial" w:hAnsi="Arial" w:cs="Arial"/>
@@ -2214,6 +2484,7 @@
         <w:t>(</w:t>
       </w:r>
       <w:proofErr w:type="spellStart"/>
+      <w:proofErr w:type="gramStart"/>
       <w:r>
         <w:rPr>
           <w:rFonts w:ascii="Arial" w:hAnsi="Arial" w:cs="Arial"/>
@@ -2223,6 +2494,7 @@
         <w:t>trials.logConflict</w:t>
       </w:r>
       <w:proofErr w:type="spellEnd"/>
+      <w:proofErr w:type="gramEnd"/>
       <w:r>
         <w:rPr>
           <w:rFonts w:ascii="Arial" w:hAnsi="Arial" w:cs="Arial"/>
@@ -2265,6 +2537,7 @@
         <w:t xml:space="preserve"> = </w:t>
       </w:r>
       <w:proofErr w:type="spellStart"/>
+      <w:proofErr w:type="gramStart"/>
       <w:r>
         <w:rPr>
           <w:rFonts w:ascii="Arial" w:hAnsi="Arial" w:cs="Arial"/>
@@ -2283,6 +2556,7 @@
         <w:t>(</w:t>
       </w:r>
       <w:proofErr w:type="spellStart"/>
+      <w:proofErr w:type="gramEnd"/>
       <w:r>
         <w:rPr>
           <w:rFonts w:ascii="Arial" w:hAnsi="Arial" w:cs="Arial"/>
@@ -2440,9 +2714,9 @@
           <w:sz w:val="22"/>
           <w:szCs w:val="22"/>
         </w:rPr>
-        <w:t xml:space="preserve"> =  </w:t>
-      </w:r>
-      <w:proofErr w:type="spellStart"/>
+        <w:t xml:space="preserve"> </w:t>
+      </w:r>
+      <w:proofErr w:type="gramStart"/>
       <w:r>
         <w:rPr>
           <w:rFonts w:ascii="Arial" w:hAnsi="Arial" w:cs="Arial"/>
@@ -2450,9 +2724,20 @@
           <w:sz w:val="22"/>
           <w:szCs w:val="22"/>
         </w:rPr>
+        <w:t xml:space="preserve">=  </w:t>
+      </w:r>
+      <w:proofErr w:type="spellStart"/>
+      <w:r>
+        <w:rPr>
+          <w:rFonts w:ascii="Arial" w:hAnsi="Arial" w:cs="Arial"/>
+          <w:color w:val="000000"/>
+          <w:sz w:val="22"/>
+          <w:szCs w:val="22"/>
+        </w:rPr>
         <w:t>vertcat</w:t>
       </w:r>
       <w:proofErr w:type="spellEnd"/>
+      <w:proofErr w:type="gramEnd"/>
       <w:r>
         <w:rPr>
           <w:rFonts w:ascii="Arial" w:hAnsi="Arial" w:cs="Arial"/>

</xml_diff>

<commit_message>
making edits, adding functions
</commit_message>
<xml_diff>
--- a/ChoiceTask_Intan_behavior_analysis/Choice_Task_Intan_workflow.docx
+++ b/ChoiceTask_Intan_behavior_analysis/Choice_Task_Intan_workflow.docx
@@ -67,25 +67,7 @@
           <w:sz w:val="22"/>
           <w:szCs w:val="22"/>
         </w:rPr>
-        <w:t xml:space="preserve">Back up data on </w:t>
-      </w:r>
-      <w:proofErr w:type="spellStart"/>
-      <w:r>
-        <w:rPr>
-          <w:rFonts w:ascii="Arial" w:hAnsi="Arial" w:cs="Arial"/>
-          <w:sz w:val="22"/>
-          <w:szCs w:val="22"/>
-        </w:rPr>
-        <w:t>GoogleDrive</w:t>
-      </w:r>
-      <w:proofErr w:type="spellEnd"/>
-      <w:r>
-        <w:rPr>
-          <w:rFonts w:ascii="Arial" w:hAnsi="Arial" w:cs="Arial"/>
-          <w:sz w:val="22"/>
-          <w:szCs w:val="22"/>
-        </w:rPr>
-        <w:t>\Leventhal-Lab (behavioral files while testing with probe implant</w:t>
+        <w:t>Back up data on GoogleDrive\Leventhal-Lab (behavioral files while testing with probe implant</w:t>
       </w:r>
       <w:r>
         <w:rPr>
@@ -195,25 +177,7 @@
           <w:szCs w:val="22"/>
         </w:rPr>
         <w:tab/>
-        <w:t xml:space="preserve">Graphs of Behavioral training (from poke any </w:t>
-      </w:r>
-      <w:proofErr w:type="gramStart"/>
-      <w:r>
-        <w:rPr>
-          <w:rFonts w:ascii="Arial" w:hAnsi="Arial" w:cs="Arial"/>
-          <w:sz w:val="22"/>
-          <w:szCs w:val="22"/>
-        </w:rPr>
-        <w:t>to Choice</w:t>
-      </w:r>
-      <w:proofErr w:type="gramEnd"/>
-      <w:r>
-        <w:rPr>
-          <w:rFonts w:ascii="Arial" w:hAnsi="Arial" w:cs="Arial"/>
-          <w:sz w:val="22"/>
-          <w:szCs w:val="22"/>
-        </w:rPr>
-        <w:t xml:space="preserve"> Advanced</w:t>
+        <w:t>Graphs of Behavioral training (from poke any to Choice Advanced</w:t>
       </w:r>
       <w:r>
         <w:rPr>
@@ -274,108 +238,8 @@
           <w:sz w:val="22"/>
           <w:szCs w:val="22"/>
         </w:rPr>
-        <w:t>Histology images once animals have been sacrificed. For Jennifer Magnusson’s project (as of 04/07/2020), folders are subdivided into Native Expression and Primary Amplification. Green – AAV-</w:t>
-      </w:r>
-      <w:proofErr w:type="spellStart"/>
-      <w:r>
-        <w:rPr>
-          <w:rFonts w:ascii="Arial" w:hAnsi="Arial" w:cs="Arial"/>
-          <w:sz w:val="22"/>
-          <w:szCs w:val="22"/>
-        </w:rPr>
-        <w:t>hSyn</w:t>
-      </w:r>
-      <w:proofErr w:type="spellEnd"/>
-      <w:r>
-        <w:rPr>
-          <w:rFonts w:ascii="Arial" w:hAnsi="Arial" w:cs="Arial"/>
-          <w:sz w:val="22"/>
-          <w:szCs w:val="22"/>
-        </w:rPr>
-        <w:t xml:space="preserve"> or CAG into the DCN; RED – AAV-</w:t>
-      </w:r>
-      <w:proofErr w:type="spellStart"/>
-      <w:r>
-        <w:rPr>
-          <w:rFonts w:ascii="Arial" w:hAnsi="Arial" w:cs="Arial"/>
-          <w:sz w:val="22"/>
-          <w:szCs w:val="22"/>
-        </w:rPr>
-        <w:t>hSyn</w:t>
-      </w:r>
-      <w:proofErr w:type="spellEnd"/>
-      <w:r>
-        <w:rPr>
-          <w:rFonts w:ascii="Arial" w:hAnsi="Arial" w:cs="Arial"/>
-          <w:sz w:val="22"/>
-          <w:szCs w:val="22"/>
-        </w:rPr>
-        <w:t xml:space="preserve"> or CAG </w:t>
-      </w:r>
-      <w:proofErr w:type="spellStart"/>
-      <w:r>
-        <w:rPr>
-          <w:rFonts w:ascii="Arial" w:hAnsi="Arial" w:cs="Arial"/>
-          <w:sz w:val="22"/>
-          <w:szCs w:val="22"/>
-        </w:rPr>
-        <w:t>mCherry</w:t>
-      </w:r>
-      <w:proofErr w:type="spellEnd"/>
-      <w:r>
-        <w:rPr>
-          <w:rFonts w:ascii="Arial" w:hAnsi="Arial" w:cs="Arial"/>
-          <w:sz w:val="22"/>
-          <w:szCs w:val="22"/>
-        </w:rPr>
-        <w:t>/</w:t>
-      </w:r>
-      <w:proofErr w:type="spellStart"/>
-      <w:r>
-        <w:rPr>
-          <w:rFonts w:ascii="Arial" w:hAnsi="Arial" w:cs="Arial"/>
-          <w:sz w:val="22"/>
-          <w:szCs w:val="22"/>
-        </w:rPr>
-        <w:t>TdTomato</w:t>
-      </w:r>
-      <w:proofErr w:type="spellEnd"/>
-      <w:r>
-        <w:rPr>
-          <w:rFonts w:ascii="Arial" w:hAnsi="Arial" w:cs="Arial"/>
-          <w:sz w:val="22"/>
-          <w:szCs w:val="22"/>
-        </w:rPr>
-        <w:t xml:space="preserve"> in </w:t>
-      </w:r>
-      <w:proofErr w:type="spellStart"/>
-      <w:r>
-        <w:rPr>
-          <w:rFonts w:ascii="Arial" w:hAnsi="Arial" w:cs="Arial"/>
-          <w:sz w:val="22"/>
-          <w:szCs w:val="22"/>
-        </w:rPr>
-        <w:t>SNr</w:t>
-      </w:r>
-      <w:proofErr w:type="spellEnd"/>
-      <w:r>
-        <w:rPr>
-          <w:rFonts w:ascii="Arial" w:hAnsi="Arial" w:cs="Arial"/>
-          <w:sz w:val="22"/>
-          <w:szCs w:val="22"/>
-        </w:rPr>
-        <w:t xml:space="preserve">; goal is tracing to </w:t>
-      </w:r>
-      <w:proofErr w:type="spellStart"/>
-      <w:r>
-        <w:rPr>
-          <w:rFonts w:ascii="Arial" w:hAnsi="Arial" w:cs="Arial"/>
-          <w:sz w:val="22"/>
-          <w:szCs w:val="22"/>
-        </w:rPr>
-        <w:t>Mthal</w:t>
-      </w:r>
-      <w:proofErr w:type="spellEnd"/>
+        <w:t>Histology images once animals have been sacrificed. For Jennifer Magnusson’s project (as of 04/07/2020), folders are subdivided into Native Expression and Primary Amplification. Green – AAV-hSyn or CAG into the DCN; RED – AAV-hSyn or CAG mCherry/TdTomato in SNr; goal is tracing to Mthal</w:t>
+      </w:r>
       <w:r>
         <w:rPr>
           <w:rFonts w:ascii="Arial" w:hAnsi="Arial" w:cs="Arial"/>
@@ -436,25 +300,7 @@
           <w:sz w:val="22"/>
           <w:szCs w:val="22"/>
         </w:rPr>
-        <w:t xml:space="preserve"> -- </w:t>
-      </w:r>
-      <w:proofErr w:type="spellStart"/>
-      <w:r>
-        <w:rPr>
-          <w:rFonts w:ascii="Arial" w:hAnsi="Arial" w:cs="Arial"/>
-          <w:sz w:val="22"/>
-          <w:szCs w:val="22"/>
-        </w:rPr>
-        <w:t>data</w:t>
-      </w:r>
-      <w:proofErr w:type="spellEnd"/>
-      <w:r>
-        <w:rPr>
-          <w:rFonts w:ascii="Arial" w:hAnsi="Arial" w:cs="Arial"/>
-          <w:sz w:val="22"/>
-          <w:szCs w:val="22"/>
-        </w:rPr>
-        <w:t xml:space="preserve"> is automatically saved in a ‘R0326-</w:t>
+        <w:t xml:space="preserve"> -- data is automatically saved in a ‘R0326-</w:t>
       </w:r>
       <w:r>
         <w:rPr>
@@ -463,42 +309,7 @@
           <w:szCs w:val="22"/>
         </w:rPr>
         <w:tab/>
-      </w:r>
-      <w:proofErr w:type="spellStart"/>
-      <w:r>
-        <w:rPr>
-          <w:rFonts w:ascii="Arial" w:hAnsi="Arial" w:cs="Arial"/>
-          <w:sz w:val="22"/>
-          <w:szCs w:val="22"/>
-        </w:rPr>
-        <w:t>rawdata</w:t>
-      </w:r>
-      <w:proofErr w:type="spellEnd"/>
-      <w:r>
-        <w:rPr>
-          <w:rFonts w:ascii="Arial" w:hAnsi="Arial" w:cs="Arial"/>
-          <w:sz w:val="22"/>
-          <w:szCs w:val="22"/>
-        </w:rPr>
-        <w:t xml:space="preserve">’ folder on the acquisition computer by the LabView Software with respective date, </w:t>
-      </w:r>
-      <w:proofErr w:type="gramStart"/>
-      <w:r>
-        <w:rPr>
-          <w:rFonts w:ascii="Arial" w:hAnsi="Arial" w:cs="Arial"/>
-          <w:sz w:val="22"/>
-          <w:szCs w:val="22"/>
-        </w:rPr>
-        <w:t>e.g.</w:t>
-      </w:r>
-      <w:proofErr w:type="gramEnd"/>
-      <w:r>
-        <w:rPr>
-          <w:rFonts w:ascii="Arial" w:hAnsi="Arial" w:cs="Arial"/>
-          <w:sz w:val="22"/>
-          <w:szCs w:val="22"/>
-        </w:rPr>
-        <w:t xml:space="preserve"> ‘R0326_20190924a’. </w:t>
+        <w:t xml:space="preserve">rawdata’ folder on the acquisition computer by the LabView Software with respective date, e.g. ‘R0326_20190924a’. </w:t>
       </w:r>
     </w:p>
     <w:p>
@@ -516,18 +327,24 @@
           <w:sz w:val="22"/>
           <w:szCs w:val="22"/>
         </w:rPr>
-        <w:t xml:space="preserve">Transfer data to </w:t>
-      </w:r>
-      <w:proofErr w:type="spellStart"/>
-      <w:r>
-        <w:rPr>
-          <w:rFonts w:ascii="Arial" w:hAnsi="Arial" w:cs="Arial"/>
-          <w:sz w:val="22"/>
-          <w:szCs w:val="22"/>
-        </w:rPr>
-        <w:t>SharedX</w:t>
-      </w:r>
-      <w:proofErr w:type="spellEnd"/>
+        <w:t xml:space="preserve">Transfer data to SharedX </w:t>
+      </w:r>
+      <w:r>
+        <w:rPr>
+          <w:rFonts w:ascii="Arial" w:hAnsi="Arial" w:cs="Arial"/>
+          <w:sz w:val="22"/>
+          <w:szCs w:val="22"/>
+        </w:rPr>
+        <w:t xml:space="preserve">and </w:t>
+      </w:r>
+      <w:r>
+        <w:rPr>
+          <w:rFonts w:ascii="Arial" w:hAnsi="Arial" w:cs="Arial"/>
+          <w:sz w:val="22"/>
+          <w:szCs w:val="22"/>
+        </w:rPr>
+        <w:t>Leventhal-Lab GoogleDrive (backup data</w:t>
+      </w:r>
       <w:r>
         <w:rPr>
           <w:rFonts w:ascii="Arial" w:hAnsi="Arial" w:cs="Arial"/>
@@ -542,33 +359,23 @@
           <w:sz w:val="22"/>
           <w:szCs w:val="22"/>
         </w:rPr>
-        <w:t xml:space="preserve">and </w:t>
-      </w:r>
-      <w:r>
-        <w:rPr>
-          <w:rFonts w:ascii="Arial" w:hAnsi="Arial" w:cs="Arial"/>
-          <w:sz w:val="22"/>
-          <w:szCs w:val="22"/>
-        </w:rPr>
-        <w:t xml:space="preserve">Leventhal-Lab </w:t>
-      </w:r>
-      <w:proofErr w:type="spellStart"/>
-      <w:r>
-        <w:rPr>
-          <w:rFonts w:ascii="Arial" w:hAnsi="Arial" w:cs="Arial"/>
-          <w:sz w:val="22"/>
-          <w:szCs w:val="22"/>
-        </w:rPr>
-        <w:t>GoogleDrive</w:t>
-      </w:r>
-      <w:proofErr w:type="spellEnd"/>
-      <w:r>
-        <w:rPr>
-          <w:rFonts w:ascii="Arial" w:hAnsi="Arial" w:cs="Arial"/>
-          <w:sz w:val="22"/>
-          <w:szCs w:val="22"/>
-        </w:rPr>
-        <w:t xml:space="preserve"> (backup data</w:t>
+        <w:t xml:space="preserve">in both </w:t>
+      </w:r>
+      <w:r>
+        <w:rPr>
+          <w:rFonts w:ascii="Arial" w:hAnsi="Arial" w:cs="Arial"/>
+          <w:sz w:val="22"/>
+          <w:szCs w:val="22"/>
+        </w:rPr>
+        <w:t xml:space="preserve">- </w:t>
+      </w:r>
+      <w:r>
+        <w:rPr>
+          <w:rFonts w:ascii="Arial" w:hAnsi="Arial" w:cs="Arial"/>
+          <w:sz w:val="22"/>
+          <w:szCs w:val="22"/>
+        </w:rPr>
+        <w:t>don’t use</w:t>
       </w:r>
       <w:r>
         <w:rPr>
@@ -584,23 +391,15 @@
           <w:sz w:val="22"/>
           <w:szCs w:val="22"/>
         </w:rPr>
-        <w:t xml:space="preserve">in both </w:t>
-      </w:r>
-      <w:r>
-        <w:rPr>
-          <w:rFonts w:ascii="Arial" w:hAnsi="Arial" w:cs="Arial"/>
-          <w:sz w:val="22"/>
-          <w:szCs w:val="22"/>
-        </w:rPr>
-        <w:t xml:space="preserve">- </w:t>
-      </w:r>
-      <w:r>
-        <w:rPr>
-          <w:rFonts w:ascii="Arial" w:hAnsi="Arial" w:cs="Arial"/>
-          <w:sz w:val="22"/>
-          <w:szCs w:val="22"/>
-        </w:rPr>
-        <w:t>don’t use</w:t>
+        <w:t>Box, when running</w:t>
+      </w:r>
+      <w:r>
+        <w:rPr>
+          <w:rFonts w:ascii="Arial" w:hAnsi="Arial" w:cs="Arial"/>
+          <w:sz w:val="22"/>
+          <w:szCs w:val="22"/>
+        </w:rPr>
+        <w:t xml:space="preserve"> behavior (with</w:t>
       </w:r>
       <w:r>
         <w:rPr>
@@ -616,15 +415,115 @@
           <w:sz w:val="22"/>
           <w:szCs w:val="22"/>
         </w:rPr>
-        <w:t>Box, when running</w:t>
-      </w:r>
-      <w:r>
-        <w:rPr>
-          <w:rFonts w:ascii="Arial" w:hAnsi="Arial" w:cs="Arial"/>
-          <w:sz w:val="22"/>
-          <w:szCs w:val="22"/>
-        </w:rPr>
-        <w:t xml:space="preserve"> behavior (with</w:t>
+        <w:t>video)</w:t>
+      </w:r>
+      <w:r>
+        <w:rPr>
+          <w:rFonts w:ascii="Arial" w:hAnsi="Arial" w:cs="Arial"/>
+          <w:sz w:val="22"/>
+          <w:szCs w:val="22"/>
+        </w:rPr>
+        <w:t xml:space="preserve">, the video files are too large for Box). </w:t>
+      </w:r>
+    </w:p>
+    <w:p>
+      <w:pPr>
+        <w:ind w:left="1440"/>
+        <w:rPr>
+          <w:rFonts w:ascii="Arial" w:hAnsi="Arial" w:cs="Arial"/>
+          <w:sz w:val="22"/>
+          <w:szCs w:val="22"/>
+        </w:rPr>
+      </w:pPr>
+    </w:p>
+    <w:p>
+      <w:pPr>
+        <w:ind w:left="720" w:firstLine="720"/>
+        <w:rPr>
+          <w:rFonts w:ascii="Arial" w:hAnsi="Arial" w:cs="Arial"/>
+          <w:sz w:val="22"/>
+          <w:szCs w:val="22"/>
+        </w:rPr>
+      </w:pPr>
+      <w:r>
+        <w:rPr>
+          <w:rFonts w:ascii="Arial" w:hAnsi="Arial" w:cs="Arial"/>
+          <w:sz w:val="22"/>
+          <w:szCs w:val="22"/>
+        </w:rPr>
+        <w:t>To analyze ‘Raw Data’ files, use th</w:t>
+      </w:r>
+      <w:r>
+        <w:rPr>
+          <w:rFonts w:ascii="Arial" w:hAnsi="Arial" w:cs="Arial"/>
+          <w:sz w:val="22"/>
+          <w:szCs w:val="22"/>
+        </w:rPr>
+        <w:t xml:space="preserve">e </w:t>
+      </w:r>
+      <w:r>
+        <w:rPr>
+          <w:rFonts w:ascii="Arial" w:hAnsi="Arial" w:cs="Arial"/>
+          <w:sz w:val="22"/>
+          <w:szCs w:val="22"/>
+        </w:rPr>
+        <w:tab/>
+      </w:r>
+      <w:r>
+        <w:rPr>
+          <w:rFonts w:ascii="Arial" w:hAnsi="Arial" w:cs="Arial"/>
+          <w:sz w:val="22"/>
+          <w:szCs w:val="22"/>
+        </w:rPr>
+        <w:tab/>
+      </w:r>
+      <w:r>
+        <w:rPr>
+          <w:rFonts w:ascii="Arial" w:hAnsi="Arial" w:cs="Arial"/>
+          <w:sz w:val="22"/>
+          <w:szCs w:val="22"/>
+        </w:rPr>
+        <w:tab/>
+      </w:r>
+      <w:r>
+        <w:rPr>
+          <w:rFonts w:ascii="Arial" w:hAnsi="Arial" w:cs="Arial"/>
+          <w:sz w:val="22"/>
+          <w:szCs w:val="22"/>
+        </w:rPr>
+        <w:tab/>
+      </w:r>
+      <w:r>
+        <w:rPr>
+          <w:rFonts w:ascii="Arial" w:hAnsi="Arial" w:cs="Arial"/>
+          <w:sz w:val="22"/>
+          <w:szCs w:val="22"/>
+        </w:rPr>
+        <w:tab/>
+      </w:r>
+      <w:r>
+        <w:rPr>
+          <w:rFonts w:ascii="Arial" w:hAnsi="Arial" w:cs="Arial"/>
+          <w:sz w:val="22"/>
+          <w:szCs w:val="22"/>
+        </w:rPr>
+        <w:tab/>
+      </w:r>
+      <w:r>
+        <w:rPr>
+          <w:rFonts w:ascii="Arial" w:hAnsi="Arial" w:cs="Arial"/>
+          <w:sz w:val="22"/>
+          <w:szCs w:val="22"/>
+        </w:rPr>
+        <w:tab/>
+      </w:r>
+      <w:r>
+        <w:rPr>
+          <w:rFonts w:ascii="Arial" w:hAnsi="Arial" w:cs="Arial"/>
+          <w:sz w:val="22"/>
+          <w:szCs w:val="22"/>
+        </w:rPr>
+        <w:t>‘analyze_choiceRTlogDataDaily’</w:t>
       </w:r>
       <w:r>
         <w:rPr>
@@ -640,51 +539,15 @@
           <w:sz w:val="22"/>
           <w:szCs w:val="22"/>
         </w:rPr>
-        <w:t>video)</w:t>
-      </w:r>
-      <w:r>
-        <w:rPr>
-          <w:rFonts w:ascii="Arial" w:hAnsi="Arial" w:cs="Arial"/>
-          <w:sz w:val="22"/>
-          <w:szCs w:val="22"/>
-        </w:rPr>
-        <w:t xml:space="preserve">, the video files are too large for Box). </w:t>
-      </w:r>
-    </w:p>
-    <w:p>
-      <w:pPr>
-        <w:ind w:left="1440"/>
-        <w:rPr>
-          <w:rFonts w:ascii="Arial" w:hAnsi="Arial" w:cs="Arial"/>
-          <w:sz w:val="22"/>
-          <w:szCs w:val="22"/>
-        </w:rPr>
-      </w:pPr>
-    </w:p>
-    <w:p>
-      <w:pPr>
-        <w:ind w:left="720" w:firstLine="720"/>
-        <w:rPr>
-          <w:rFonts w:ascii="Arial" w:hAnsi="Arial" w:cs="Arial"/>
-          <w:sz w:val="22"/>
-          <w:szCs w:val="22"/>
-        </w:rPr>
-      </w:pPr>
-      <w:r>
-        <w:rPr>
-          <w:rFonts w:ascii="Arial" w:hAnsi="Arial" w:cs="Arial"/>
-          <w:sz w:val="22"/>
-          <w:szCs w:val="22"/>
-        </w:rPr>
-        <w:t>To analyze ‘Raw Data’ files, use th</w:t>
-      </w:r>
-      <w:r>
-        <w:rPr>
-          <w:rFonts w:ascii="Arial" w:hAnsi="Arial" w:cs="Arial"/>
-          <w:sz w:val="22"/>
-          <w:szCs w:val="22"/>
-        </w:rPr>
-        <w:t xml:space="preserve">e </w:t>
+        <w:t>function</w:t>
+      </w:r>
+      <w:r>
+        <w:rPr>
+          <w:rFonts w:ascii="Arial" w:hAnsi="Arial" w:cs="Arial"/>
+          <w:sz w:val="22"/>
+          <w:szCs w:val="22"/>
+        </w:rPr>
+        <w:t xml:space="preserve"> </w:t>
       </w:r>
       <w:r>
         <w:rPr>
@@ -732,6 +595,38 @@
           <w:sz w:val="22"/>
           <w:szCs w:val="22"/>
         </w:rPr>
+        <w:t>(\GitHub\LeventhalWorkflow\ChoiceRTBehavior)</w:t>
+      </w:r>
+      <w:r>
+        <w:rPr>
+          <w:rFonts w:ascii="Arial" w:hAnsi="Arial" w:cs="Arial"/>
+          <w:sz w:val="22"/>
+          <w:szCs w:val="22"/>
+        </w:rPr>
+        <w:t>. This</w:t>
+      </w:r>
+      <w:r>
+        <w:rPr>
+          <w:rFonts w:ascii="Arial" w:hAnsi="Arial" w:cs="Arial"/>
+          <w:sz w:val="22"/>
+          <w:szCs w:val="22"/>
+        </w:rPr>
+        <w:t xml:space="preserve"> </w:t>
+      </w:r>
+      <w:r>
+        <w:rPr>
+          <w:rFonts w:ascii="Arial" w:hAnsi="Arial" w:cs="Arial"/>
+          <w:sz w:val="22"/>
+          <w:szCs w:val="22"/>
+        </w:rPr>
+        <w:t xml:space="preserve">function allows you to determine when to </w:t>
+      </w:r>
+      <w:r>
+        <w:rPr>
+          <w:rFonts w:ascii="Arial" w:hAnsi="Arial" w:cs="Arial"/>
+          <w:sz w:val="22"/>
+          <w:szCs w:val="22"/>
+        </w:rPr>
         <w:tab/>
       </w:r>
       <w:r>
@@ -740,6 +635,30 @@
           <w:sz w:val="22"/>
           <w:szCs w:val="22"/>
         </w:rPr>
+        <w:t>progress the rats through training levels.</w:t>
+      </w:r>
+      <w:r>
+        <w:rPr>
+          <w:rFonts w:ascii="Arial" w:hAnsi="Arial" w:cs="Arial"/>
+          <w:sz w:val="22"/>
+          <w:szCs w:val="22"/>
+        </w:rPr>
+        <w:t xml:space="preserve"> </w:t>
+      </w:r>
+      <w:r>
+        <w:rPr>
+          <w:rFonts w:ascii="Arial" w:hAnsi="Arial" w:cs="Arial"/>
+          <w:sz w:val="22"/>
+          <w:szCs w:val="22"/>
+        </w:rPr>
+        <w:t xml:space="preserve">Other analyses for ChoiceRT task can be found in </w:t>
+      </w:r>
+      <w:r>
+        <w:rPr>
+          <w:rFonts w:ascii="Arial" w:hAnsi="Arial" w:cs="Arial"/>
+          <w:sz w:val="22"/>
+          <w:szCs w:val="22"/>
+        </w:rPr>
         <w:tab/>
       </w:r>
       <w:r>
@@ -748,49 +667,7 @@
           <w:sz w:val="22"/>
           <w:szCs w:val="22"/>
         </w:rPr>
-        <w:t>‘</w:t>
-      </w:r>
-      <w:proofErr w:type="spellStart"/>
-      <w:r>
-        <w:rPr>
-          <w:rFonts w:ascii="Arial" w:hAnsi="Arial" w:cs="Arial"/>
-          <w:sz w:val="22"/>
-          <w:szCs w:val="22"/>
-        </w:rPr>
-        <w:t>analyze_choiceRTlogDataDaily</w:t>
-      </w:r>
-      <w:proofErr w:type="spellEnd"/>
-      <w:r>
-        <w:rPr>
-          <w:rFonts w:ascii="Arial" w:hAnsi="Arial" w:cs="Arial"/>
-          <w:sz w:val="22"/>
-          <w:szCs w:val="22"/>
-        </w:rPr>
-        <w:t>’</w:t>
-      </w:r>
-      <w:r>
-        <w:rPr>
-          <w:rFonts w:ascii="Arial" w:hAnsi="Arial" w:cs="Arial"/>
-          <w:sz w:val="22"/>
-          <w:szCs w:val="22"/>
-        </w:rPr>
-        <w:t xml:space="preserve"> </w:t>
-      </w:r>
-      <w:r>
-        <w:rPr>
-          <w:rFonts w:ascii="Arial" w:hAnsi="Arial" w:cs="Arial"/>
-          <w:sz w:val="22"/>
-          <w:szCs w:val="22"/>
-        </w:rPr>
-        <w:t>function</w:t>
-      </w:r>
-      <w:r>
-        <w:rPr>
-          <w:rFonts w:ascii="Arial" w:hAnsi="Arial" w:cs="Arial"/>
-          <w:sz w:val="22"/>
-          <w:szCs w:val="22"/>
-        </w:rPr>
-        <w:t xml:space="preserve"> </w:t>
+        <w:t xml:space="preserve">Matt’s Github. As of 4/16/2020, JM is still teasing out the quirks of these files (i.e. the weekly </w:t>
       </w:r>
       <w:r>
         <w:rPr>
@@ -806,216 +683,6 @@
           <w:sz w:val="22"/>
           <w:szCs w:val="22"/>
         </w:rPr>
-        <w:tab/>
-      </w:r>
-      <w:r>
-        <w:rPr>
-          <w:rFonts w:ascii="Arial" w:hAnsi="Arial" w:cs="Arial"/>
-          <w:sz w:val="22"/>
-          <w:szCs w:val="22"/>
-        </w:rPr>
-        <w:tab/>
-      </w:r>
-      <w:r>
-        <w:rPr>
-          <w:rFonts w:ascii="Arial" w:hAnsi="Arial" w:cs="Arial"/>
-          <w:sz w:val="22"/>
-          <w:szCs w:val="22"/>
-        </w:rPr>
-        <w:tab/>
-      </w:r>
-      <w:r>
-        <w:rPr>
-          <w:rFonts w:ascii="Arial" w:hAnsi="Arial" w:cs="Arial"/>
-          <w:sz w:val="22"/>
-          <w:szCs w:val="22"/>
-        </w:rPr>
-        <w:tab/>
-      </w:r>
-      <w:r>
-        <w:rPr>
-          <w:rFonts w:ascii="Arial" w:hAnsi="Arial" w:cs="Arial"/>
-          <w:sz w:val="22"/>
-          <w:szCs w:val="22"/>
-        </w:rPr>
-        <w:t>(\GitHub\</w:t>
-      </w:r>
-      <w:proofErr w:type="spellStart"/>
-      <w:r>
-        <w:rPr>
-          <w:rFonts w:ascii="Arial" w:hAnsi="Arial" w:cs="Arial"/>
-          <w:sz w:val="22"/>
-          <w:szCs w:val="22"/>
-        </w:rPr>
-        <w:t>LeventhalWorkflow</w:t>
-      </w:r>
-      <w:proofErr w:type="spellEnd"/>
-      <w:r>
-        <w:rPr>
-          <w:rFonts w:ascii="Arial" w:hAnsi="Arial" w:cs="Arial"/>
-          <w:sz w:val="22"/>
-          <w:szCs w:val="22"/>
-        </w:rPr>
-        <w:t>\</w:t>
-      </w:r>
-      <w:proofErr w:type="spellStart"/>
-      <w:r>
-        <w:rPr>
-          <w:rFonts w:ascii="Arial" w:hAnsi="Arial" w:cs="Arial"/>
-          <w:sz w:val="22"/>
-          <w:szCs w:val="22"/>
-        </w:rPr>
-        <w:t>ChoiceRTBehavior</w:t>
-      </w:r>
-      <w:proofErr w:type="spellEnd"/>
-      <w:r>
-        <w:rPr>
-          <w:rFonts w:ascii="Arial" w:hAnsi="Arial" w:cs="Arial"/>
-          <w:sz w:val="22"/>
-          <w:szCs w:val="22"/>
-        </w:rPr>
-        <w:t>)</w:t>
-      </w:r>
-      <w:r>
-        <w:rPr>
-          <w:rFonts w:ascii="Arial" w:hAnsi="Arial" w:cs="Arial"/>
-          <w:sz w:val="22"/>
-          <w:szCs w:val="22"/>
-        </w:rPr>
-        <w:t>. This</w:t>
-      </w:r>
-      <w:r>
-        <w:rPr>
-          <w:rFonts w:ascii="Arial" w:hAnsi="Arial" w:cs="Arial"/>
-          <w:sz w:val="22"/>
-          <w:szCs w:val="22"/>
-        </w:rPr>
-        <w:t xml:space="preserve"> </w:t>
-      </w:r>
-      <w:r>
-        <w:rPr>
-          <w:rFonts w:ascii="Arial" w:hAnsi="Arial" w:cs="Arial"/>
-          <w:sz w:val="22"/>
-          <w:szCs w:val="22"/>
-        </w:rPr>
-        <w:t xml:space="preserve">function allows you to determine when to </w:t>
-      </w:r>
-      <w:r>
-        <w:rPr>
-          <w:rFonts w:ascii="Arial" w:hAnsi="Arial" w:cs="Arial"/>
-          <w:sz w:val="22"/>
-          <w:szCs w:val="22"/>
-        </w:rPr>
-        <w:tab/>
-      </w:r>
-      <w:r>
-        <w:rPr>
-          <w:rFonts w:ascii="Arial" w:hAnsi="Arial" w:cs="Arial"/>
-          <w:sz w:val="22"/>
-          <w:szCs w:val="22"/>
-        </w:rPr>
-        <w:t>progress the rats through training levels.</w:t>
-      </w:r>
-      <w:r>
-        <w:rPr>
-          <w:rFonts w:ascii="Arial" w:hAnsi="Arial" w:cs="Arial"/>
-          <w:sz w:val="22"/>
-          <w:szCs w:val="22"/>
-        </w:rPr>
-        <w:t xml:space="preserve"> </w:t>
-      </w:r>
-      <w:r>
-        <w:rPr>
-          <w:rFonts w:ascii="Arial" w:hAnsi="Arial" w:cs="Arial"/>
-          <w:sz w:val="22"/>
-          <w:szCs w:val="22"/>
-        </w:rPr>
-        <w:t xml:space="preserve">Other analyses for </w:t>
-      </w:r>
-      <w:proofErr w:type="spellStart"/>
-      <w:r>
-        <w:rPr>
-          <w:rFonts w:ascii="Arial" w:hAnsi="Arial" w:cs="Arial"/>
-          <w:sz w:val="22"/>
-          <w:szCs w:val="22"/>
-        </w:rPr>
-        <w:t>ChoiceRT</w:t>
-      </w:r>
-      <w:proofErr w:type="spellEnd"/>
-      <w:r>
-        <w:rPr>
-          <w:rFonts w:ascii="Arial" w:hAnsi="Arial" w:cs="Arial"/>
-          <w:sz w:val="22"/>
-          <w:szCs w:val="22"/>
-        </w:rPr>
-        <w:t xml:space="preserve"> task can be found in </w:t>
-      </w:r>
-      <w:r>
-        <w:rPr>
-          <w:rFonts w:ascii="Arial" w:hAnsi="Arial" w:cs="Arial"/>
-          <w:sz w:val="22"/>
-          <w:szCs w:val="22"/>
-        </w:rPr>
-        <w:tab/>
-      </w:r>
-      <w:r>
-        <w:rPr>
-          <w:rFonts w:ascii="Arial" w:hAnsi="Arial" w:cs="Arial"/>
-          <w:sz w:val="22"/>
-          <w:szCs w:val="22"/>
-        </w:rPr>
-        <w:t xml:space="preserve">Matt’s </w:t>
-      </w:r>
-      <w:proofErr w:type="spellStart"/>
-      <w:r>
-        <w:rPr>
-          <w:rFonts w:ascii="Arial" w:hAnsi="Arial" w:cs="Arial"/>
-          <w:sz w:val="22"/>
-          <w:szCs w:val="22"/>
-        </w:rPr>
-        <w:t>Github</w:t>
-      </w:r>
-      <w:proofErr w:type="spellEnd"/>
-      <w:r>
-        <w:rPr>
-          <w:rFonts w:ascii="Arial" w:hAnsi="Arial" w:cs="Arial"/>
-          <w:sz w:val="22"/>
-          <w:szCs w:val="22"/>
-        </w:rPr>
-        <w:t>. As of 4/16/2020, JM is still teasing out the quirks of these files (</w:t>
-      </w:r>
-      <w:proofErr w:type="gramStart"/>
-      <w:r>
-        <w:rPr>
-          <w:rFonts w:ascii="Arial" w:hAnsi="Arial" w:cs="Arial"/>
-          <w:sz w:val="22"/>
-          <w:szCs w:val="22"/>
-        </w:rPr>
-        <w:t>i.e.</w:t>
-      </w:r>
-      <w:proofErr w:type="gramEnd"/>
-      <w:r>
-        <w:rPr>
-          <w:rFonts w:ascii="Arial" w:hAnsi="Arial" w:cs="Arial"/>
-          <w:sz w:val="22"/>
-          <w:szCs w:val="22"/>
-        </w:rPr>
-        <w:t xml:space="preserve"> the weekly </w:t>
-      </w:r>
-      <w:r>
-        <w:rPr>
-          <w:rFonts w:ascii="Arial" w:hAnsi="Arial" w:cs="Arial"/>
-          <w:sz w:val="22"/>
-          <w:szCs w:val="22"/>
-        </w:rPr>
-        <w:tab/>
-      </w:r>
-      <w:r>
-        <w:rPr>
-          <w:rFonts w:ascii="Arial" w:hAnsi="Arial" w:cs="Arial"/>
-          <w:sz w:val="22"/>
-          <w:szCs w:val="22"/>
-        </w:rPr>
         <w:t>plots).</w:t>
       </w:r>
     </w:p>
@@ -1043,25 +710,7 @@
           <w:sz w:val="22"/>
           <w:szCs w:val="22"/>
         </w:rPr>
-        <w:t xml:space="preserve">The </w:t>
-      </w:r>
-      <w:proofErr w:type="spellStart"/>
-      <w:r>
-        <w:rPr>
-          <w:rFonts w:ascii="Arial" w:hAnsi="Arial" w:cs="Arial"/>
-          <w:sz w:val="22"/>
-          <w:szCs w:val="22"/>
-        </w:rPr>
-        <w:t>ChoiceRTBehavior</w:t>
-      </w:r>
-      <w:proofErr w:type="spellEnd"/>
-      <w:r>
-        <w:rPr>
-          <w:rFonts w:ascii="Arial" w:hAnsi="Arial" w:cs="Arial"/>
-          <w:sz w:val="22"/>
-          <w:szCs w:val="22"/>
-        </w:rPr>
-        <w:t xml:space="preserve"> files are generally a separate analysis from sessions intended to </w:t>
+        <w:t xml:space="preserve">The ChoiceRTBehavior files are generally a separate analysis from sessions intended to </w:t>
       </w:r>
       <w:r>
         <w:rPr>
@@ -1167,43 +816,7 @@
           <w:sz w:val="22"/>
           <w:szCs w:val="22"/>
         </w:rPr>
-        <w:t xml:space="preserve">Extraneous files within the folder may </w:t>
-      </w:r>
-      <w:proofErr w:type="gramStart"/>
-      <w:r>
-        <w:rPr>
-          <w:rFonts w:ascii="Arial" w:hAnsi="Arial" w:cs="Arial"/>
-          <w:sz w:val="22"/>
-          <w:szCs w:val="22"/>
-        </w:rPr>
-        <w:t>include:</w:t>
-      </w:r>
-      <w:proofErr w:type="gramEnd"/>
-      <w:r>
-        <w:rPr>
-          <w:rFonts w:ascii="Arial" w:hAnsi="Arial" w:cs="Arial"/>
-          <w:sz w:val="22"/>
-          <w:szCs w:val="22"/>
-        </w:rPr>
-        <w:t xml:space="preserve"> Probe </w:t>
-      </w:r>
-      <w:proofErr w:type="spellStart"/>
-      <w:r>
-        <w:rPr>
-          <w:rFonts w:ascii="Arial" w:hAnsi="Arial" w:cs="Arial"/>
-          <w:sz w:val="22"/>
-          <w:szCs w:val="22"/>
-        </w:rPr>
-        <w:t>Impedences</w:t>
-      </w:r>
-      <w:proofErr w:type="spellEnd"/>
-      <w:r>
-        <w:rPr>
-          <w:rFonts w:ascii="Arial" w:hAnsi="Arial" w:cs="Arial"/>
-          <w:sz w:val="22"/>
-          <w:szCs w:val="22"/>
-        </w:rPr>
-        <w:t xml:space="preserve"> before </w:t>
+        <w:t xml:space="preserve">Extraneous files within the folder may include: Probe Impedences before </w:t>
       </w:r>
       <w:r>
         <w:rPr>
@@ -1212,25 +825,7 @@
           <w:szCs w:val="22"/>
         </w:rPr>
         <w:tab/>
-        <w:t xml:space="preserve">probe implantation (to verify probe works) and pre/post lesion </w:t>
-      </w:r>
-      <w:proofErr w:type="spellStart"/>
-      <w:r>
-        <w:rPr>
-          <w:rFonts w:ascii="Arial" w:hAnsi="Arial" w:cs="Arial"/>
-          <w:sz w:val="22"/>
-          <w:szCs w:val="22"/>
-        </w:rPr>
-        <w:t>impedences</w:t>
-      </w:r>
-      <w:proofErr w:type="spellEnd"/>
-      <w:r>
-        <w:rPr>
-          <w:rFonts w:ascii="Arial" w:hAnsi="Arial" w:cs="Arial"/>
-          <w:sz w:val="22"/>
-          <w:szCs w:val="22"/>
-        </w:rPr>
-        <w:t xml:space="preserve"> used in selecting probe sites for lesioning/histology. </w:t>
+        <w:t xml:space="preserve">probe implantation (to verify probe works) and pre/post lesion impedences used in selecting probe sites for lesioning/histology. </w:t>
       </w:r>
     </w:p>
     <w:p>
@@ -1298,25 +893,7 @@
           <w:sz w:val="22"/>
           <w:szCs w:val="22"/>
         </w:rPr>
-        <w:t>*When running Intan Software with Behavioral ‘</w:t>
-      </w:r>
-      <w:proofErr w:type="spellStart"/>
-      <w:r>
-        <w:rPr>
-          <w:rFonts w:ascii="Arial" w:hAnsi="Arial" w:cs="Arial"/>
-          <w:sz w:val="22"/>
-          <w:szCs w:val="22"/>
-        </w:rPr>
-        <w:t>Labview</w:t>
-      </w:r>
-      <w:proofErr w:type="spellEnd"/>
-      <w:r>
-        <w:rPr>
-          <w:rFonts w:ascii="Arial" w:hAnsi="Arial" w:cs="Arial"/>
-          <w:sz w:val="22"/>
-          <w:szCs w:val="22"/>
-        </w:rPr>
-        <w:t xml:space="preserve">’ software, always start the Intan software first, so the timestamps for both pieces of data match for analysis purposes. </w:t>
+        <w:t xml:space="preserve">*When running Intan Software with Behavioral ‘Labview’ software, always start the Intan software first, so the timestamps for both pieces of data match for analysis purposes. </w:t>
       </w:r>
     </w:p>
     <w:p>
@@ -1382,52 +959,14 @@
           <w:szCs w:val="22"/>
         </w:rPr>
       </w:pPr>
-      <w:proofErr w:type="spellStart"/>
-      <w:r>
-        <w:rPr>
-          <w:rFonts w:ascii="Arial" w:hAnsi="Arial" w:cs="Arial"/>
-          <w:sz w:val="22"/>
-          <w:szCs w:val="22"/>
-        </w:rPr>
-        <w:t>intan_data</w:t>
-      </w:r>
-      <w:proofErr w:type="spellEnd"/>
-      <w:r>
-        <w:rPr>
-          <w:rFonts w:ascii="Arial" w:hAnsi="Arial" w:cs="Arial"/>
-          <w:sz w:val="22"/>
-          <w:szCs w:val="22"/>
-        </w:rPr>
-        <w:t xml:space="preserve"> = read_Intan_RHD2000_file_DL(‘</w:t>
-      </w:r>
-      <w:proofErr w:type="spellStart"/>
-      <w:r>
-        <w:rPr>
-          <w:rFonts w:ascii="Arial" w:hAnsi="Arial" w:cs="Arial"/>
-          <w:sz w:val="22"/>
-          <w:szCs w:val="22"/>
-        </w:rPr>
-        <w:t>info.rhd</w:t>
-      </w:r>
-      <w:proofErr w:type="spellEnd"/>
-      <w:r>
-        <w:rPr>
-          <w:rFonts w:ascii="Arial" w:hAnsi="Arial" w:cs="Arial"/>
-          <w:sz w:val="22"/>
-          <w:szCs w:val="22"/>
-        </w:rPr>
-        <w:t>’</w:t>
-      </w:r>
-      <w:proofErr w:type="gramStart"/>
-      <w:r>
-        <w:rPr>
-          <w:rFonts w:ascii="Arial" w:hAnsi="Arial" w:cs="Arial"/>
-          <w:sz w:val="22"/>
-          <w:szCs w:val="22"/>
-        </w:rPr>
-        <w:t>);</w:t>
-      </w:r>
-      <w:proofErr w:type="gramEnd"/>
+      <w:r>
+        <w:rPr>
+          <w:rFonts w:ascii="Arial" w:hAnsi="Arial" w:cs="Arial"/>
+          <w:sz w:val="22"/>
+          <w:szCs w:val="22"/>
+        </w:rPr>
+        <w:t>intan_data = read_Intan_RHD2000_file_DL(‘info.rhd’);</w:t>
+      </w:r>
     </w:p>
     <w:p>
       <w:pPr>
@@ -1448,36 +987,8 @@
           <w:sz w:val="22"/>
           <w:szCs w:val="22"/>
         </w:rPr>
-        <w:t xml:space="preserve">location </w:t>
-      </w:r>
-      <w:proofErr w:type="gramStart"/>
-      <w:r>
-        <w:rPr>
-          <w:rFonts w:ascii="Arial" w:hAnsi="Arial" w:cs="Arial"/>
-          <w:sz w:val="22"/>
-          <w:szCs w:val="22"/>
-        </w:rPr>
-        <w:t>-  GitHub</w:t>
-      </w:r>
-      <w:proofErr w:type="gramEnd"/>
-      <w:r>
-        <w:rPr>
-          <w:rFonts w:ascii="Arial" w:hAnsi="Arial" w:cs="Arial"/>
-          <w:sz w:val="22"/>
-          <w:szCs w:val="22"/>
-        </w:rPr>
-        <w:t xml:space="preserve">\ </w:t>
-      </w:r>
-      <w:proofErr w:type="spellStart"/>
-      <w:r>
-        <w:rPr>
-          <w:rFonts w:ascii="Arial" w:hAnsi="Arial" w:cs="Arial"/>
-          <w:sz w:val="22"/>
-          <w:szCs w:val="22"/>
-        </w:rPr>
-        <w:t>intan_fileio</w:t>
-      </w:r>
-      <w:proofErr w:type="spellEnd"/>
+        <w:t>location -  GitHub\ intan_fileio</w:t>
+      </w:r>
     </w:p>
     <w:p>
       <w:pPr>
@@ -1492,52 +1003,14 @@
           <w:szCs w:val="22"/>
         </w:rPr>
       </w:pPr>
-      <w:proofErr w:type="spellStart"/>
-      <w:r>
-        <w:rPr>
-          <w:rFonts w:ascii="Arial" w:hAnsi="Arial" w:cs="Arial"/>
-          <w:sz w:val="22"/>
-          <w:szCs w:val="22"/>
-        </w:rPr>
-        <w:t>digital_data</w:t>
-      </w:r>
-      <w:proofErr w:type="spellEnd"/>
-      <w:r>
-        <w:rPr>
-          <w:rFonts w:ascii="Arial" w:hAnsi="Arial" w:cs="Arial"/>
-          <w:sz w:val="22"/>
-          <w:szCs w:val="22"/>
-        </w:rPr>
-        <w:t xml:space="preserve"> = </w:t>
-      </w:r>
-      <w:proofErr w:type="spellStart"/>
-      <w:r>
-        <w:rPr>
-          <w:rFonts w:ascii="Arial" w:hAnsi="Arial" w:cs="Arial"/>
-          <w:sz w:val="22"/>
-          <w:szCs w:val="22"/>
-        </w:rPr>
-        <w:t>readIntanDigitalFile</w:t>
-      </w:r>
-      <w:proofErr w:type="spellEnd"/>
-      <w:r>
-        <w:rPr>
-          <w:rFonts w:ascii="Arial" w:hAnsi="Arial" w:cs="Arial"/>
-          <w:sz w:val="22"/>
-          <w:szCs w:val="22"/>
-        </w:rPr>
-        <w:t>(‘digitalin.dat’</w:t>
-      </w:r>
-      <w:proofErr w:type="gramStart"/>
-      <w:r>
-        <w:rPr>
-          <w:rFonts w:ascii="Arial" w:hAnsi="Arial" w:cs="Arial"/>
-          <w:sz w:val="22"/>
-          <w:szCs w:val="22"/>
-        </w:rPr>
-        <w:t>);</w:t>
-      </w:r>
-      <w:proofErr w:type="gramEnd"/>
+      <w:r>
+        <w:rPr>
+          <w:rFonts w:ascii="Arial" w:hAnsi="Arial" w:cs="Arial"/>
+          <w:sz w:val="22"/>
+          <w:szCs w:val="22"/>
+        </w:rPr>
+        <w:t>digital_data = readIntanDigitalFile(‘digitalin.dat’);</w:t>
+      </w:r>
     </w:p>
     <w:p>
       <w:pPr>
@@ -1558,18 +1031,8 @@
           <w:sz w:val="22"/>
           <w:szCs w:val="22"/>
         </w:rPr>
-        <w:t xml:space="preserve">location – GitHub\ </w:t>
-      </w:r>
-      <w:proofErr w:type="spellStart"/>
-      <w:r>
-        <w:rPr>
-          <w:rFonts w:ascii="Arial" w:hAnsi="Arial" w:cs="Arial"/>
-          <w:sz w:val="22"/>
-          <w:szCs w:val="22"/>
-        </w:rPr>
-        <w:t>intan_fileio</w:t>
-      </w:r>
-      <w:proofErr w:type="spellEnd"/>
+        <w:t>location – GitHub\ intan_fileio</w:t>
+      </w:r>
     </w:p>
     <w:p>
       <w:pPr>
@@ -1606,75 +1069,29 @@
           <w:szCs w:val="22"/>
         </w:rPr>
       </w:pPr>
-      <w:proofErr w:type="spellStart"/>
-      <w:r>
-        <w:rPr>
-          <w:rFonts w:ascii="Arial" w:hAnsi="Arial" w:cs="Arial"/>
-          <w:sz w:val="22"/>
-          <w:szCs w:val="22"/>
-        </w:rPr>
-        <w:t>nexData</w:t>
-      </w:r>
-      <w:proofErr w:type="spellEnd"/>
-      <w:r>
-        <w:rPr>
-          <w:rFonts w:ascii="Arial" w:hAnsi="Arial" w:cs="Arial"/>
-          <w:sz w:val="22"/>
-          <w:szCs w:val="22"/>
-        </w:rPr>
-        <w:t xml:space="preserve"> = intan2nex</w:t>
-      </w:r>
-      <w:r>
-        <w:rPr>
-          <w:rFonts w:ascii="Arial" w:hAnsi="Arial" w:cs="Arial"/>
-          <w:sz w:val="22"/>
-          <w:szCs w:val="22"/>
-        </w:rPr>
-        <w:t>_from_</w:t>
-      </w:r>
-      <w:proofErr w:type="gramStart"/>
-      <w:r>
-        <w:rPr>
-          <w:rFonts w:ascii="Arial" w:hAnsi="Arial" w:cs="Arial"/>
-          <w:sz w:val="22"/>
-          <w:szCs w:val="22"/>
-        </w:rPr>
-        <w:t>fnames</w:t>
-      </w:r>
-      <w:r>
-        <w:rPr>
-          <w:rFonts w:ascii="Arial" w:hAnsi="Arial" w:cs="Arial"/>
-          <w:sz w:val="22"/>
-          <w:szCs w:val="22"/>
-        </w:rPr>
-        <w:t>(</w:t>
-      </w:r>
-      <w:proofErr w:type="gramEnd"/>
-      <w:r>
-        <w:rPr>
-          <w:rFonts w:ascii="Arial" w:hAnsi="Arial" w:cs="Arial"/>
-          <w:sz w:val="22"/>
-          <w:szCs w:val="22"/>
-        </w:rPr>
-        <w:t xml:space="preserve">‘digitalin.dat’, ‘analogin.dat’, </w:t>
-      </w:r>
-      <w:proofErr w:type="spellStart"/>
-      <w:r>
-        <w:rPr>
-          <w:rFonts w:ascii="Arial" w:hAnsi="Arial" w:cs="Arial"/>
-          <w:sz w:val="22"/>
-          <w:szCs w:val="22"/>
-        </w:rPr>
-        <w:t>intan_data</w:t>
-      </w:r>
-      <w:proofErr w:type="spellEnd"/>
-      <w:r>
-        <w:rPr>
-          <w:rFonts w:ascii="Arial" w:hAnsi="Arial" w:cs="Arial"/>
-          <w:sz w:val="22"/>
-          <w:szCs w:val="22"/>
-        </w:rPr>
-        <w:t xml:space="preserve">); </w:t>
+      <w:r>
+        <w:rPr>
+          <w:rFonts w:ascii="Arial" w:hAnsi="Arial" w:cs="Arial"/>
+          <w:sz w:val="22"/>
+          <w:szCs w:val="22"/>
+        </w:rPr>
+        <w:t>nexData = intan2nex</w:t>
+      </w:r>
+      <w:r>
+        <w:rPr>
+          <w:rFonts w:ascii="Arial" w:hAnsi="Arial" w:cs="Arial"/>
+          <w:sz w:val="22"/>
+          <w:szCs w:val="22"/>
+        </w:rPr>
+        <w:t>_from_fnames</w:t>
+      </w:r>
+      <w:r>
+        <w:rPr>
+          <w:rFonts w:ascii="Arial" w:hAnsi="Arial" w:cs="Arial"/>
+          <w:sz w:val="22"/>
+          <w:szCs w:val="22"/>
+        </w:rPr>
+        <w:t xml:space="preserve">(‘digitalin.dat’, ‘analogin.dat’, intan_data); </w:t>
       </w:r>
     </w:p>
     <w:p>
@@ -1696,36 +1113,8 @@
           <w:sz w:val="22"/>
           <w:szCs w:val="22"/>
         </w:rPr>
-        <w:t>location -GitHub\</w:t>
-      </w:r>
-      <w:proofErr w:type="spellStart"/>
-      <w:r>
-        <w:rPr>
-          <w:rFonts w:ascii="Arial" w:hAnsi="Arial" w:cs="Arial"/>
-          <w:sz w:val="22"/>
-          <w:szCs w:val="22"/>
-        </w:rPr>
-        <w:t>ChoiceTask_Intan</w:t>
-      </w:r>
-      <w:proofErr w:type="spellEnd"/>
-      <w:r>
-        <w:rPr>
-          <w:rFonts w:ascii="Arial" w:hAnsi="Arial" w:cs="Arial"/>
-          <w:sz w:val="22"/>
-          <w:szCs w:val="22"/>
-        </w:rPr>
-        <w:t>\</w:t>
-      </w:r>
-      <w:proofErr w:type="spellStart"/>
-      <w:r>
-        <w:rPr>
-          <w:rFonts w:ascii="Arial" w:hAnsi="Arial" w:cs="Arial"/>
-          <w:sz w:val="22"/>
-          <w:szCs w:val="22"/>
-        </w:rPr>
-        <w:t>ChoiceTask_Intan_behavior_analysis</w:t>
-      </w:r>
-      <w:proofErr w:type="spellEnd"/>
+        <w:t>location -GitHub\ChoiceTask_Intan\ChoiceTask_Intan_behavior_analysis</w:t>
+      </w:r>
     </w:p>
     <w:p>
       <w:pPr>
@@ -1746,43 +1135,7 @@
           <w:sz w:val="22"/>
           <w:szCs w:val="22"/>
         </w:rPr>
-        <w:t xml:space="preserve">Dependencies: read_Intan_RDH2000_file_DL; </w:t>
-      </w:r>
-      <w:proofErr w:type="spellStart"/>
-      <w:r>
-        <w:rPr>
-          <w:rFonts w:ascii="Arial" w:hAnsi="Arial" w:cs="Arial"/>
-          <w:sz w:val="22"/>
-          <w:szCs w:val="22"/>
-        </w:rPr>
-        <w:t>digital_data</w:t>
-      </w:r>
-      <w:proofErr w:type="spellEnd"/>
-      <w:r>
-        <w:rPr>
-          <w:rFonts w:ascii="Arial" w:hAnsi="Arial" w:cs="Arial"/>
-          <w:sz w:val="22"/>
-          <w:szCs w:val="22"/>
-        </w:rPr>
-        <w:t xml:space="preserve"> and </w:t>
-      </w:r>
-      <w:proofErr w:type="spellStart"/>
-      <w:r>
-        <w:rPr>
-          <w:rFonts w:ascii="Arial" w:hAnsi="Arial" w:cs="Arial"/>
-          <w:sz w:val="22"/>
-          <w:szCs w:val="22"/>
-        </w:rPr>
-        <w:t>analog_data</w:t>
-      </w:r>
-      <w:proofErr w:type="spellEnd"/>
-      <w:r>
-        <w:rPr>
-          <w:rFonts w:ascii="Arial" w:hAnsi="Arial" w:cs="Arial"/>
-          <w:sz w:val="22"/>
-          <w:szCs w:val="22"/>
-        </w:rPr>
-        <w:t xml:space="preserve"> are written into the function lines 127/128 (but </w:t>
+        <w:t xml:space="preserve">Dependencies: read_Intan_RDH2000_file_DL; digital_data and analog_data are written into the function lines 127/128 (but </w:t>
       </w:r>
       <w:r>
         <w:rPr>
@@ -1814,25 +1167,7 @@
           <w:sz w:val="22"/>
           <w:szCs w:val="22"/>
         </w:rPr>
-        <w:t xml:space="preserve"> to have the </w:t>
-      </w:r>
-      <w:proofErr w:type="spellStart"/>
-      <w:r>
-        <w:rPr>
-          <w:rFonts w:ascii="Arial" w:hAnsi="Arial" w:cs="Arial"/>
-          <w:sz w:val="22"/>
-          <w:szCs w:val="22"/>
-        </w:rPr>
-        <w:t>digital_data</w:t>
-      </w:r>
-      <w:proofErr w:type="spellEnd"/>
-      <w:r>
-        <w:rPr>
-          <w:rFonts w:ascii="Arial" w:hAnsi="Arial" w:cs="Arial"/>
-          <w:sz w:val="22"/>
-          <w:szCs w:val="22"/>
-        </w:rPr>
-        <w:t xml:space="preserve"> in the workspace)</w:t>
+        <w:t xml:space="preserve"> to have the digital_data in the workspace)</w:t>
       </w:r>
     </w:p>
     <w:p>
@@ -1848,7 +1183,6 @@
           <w:szCs w:val="22"/>
         </w:rPr>
       </w:pPr>
-      <w:proofErr w:type="spellStart"/>
       <w:r>
         <w:rPr>
           <w:rFonts w:ascii="Arial" w:hAnsi="Arial" w:cs="Arial"/>
@@ -1856,89 +1190,16 @@
           <w:szCs w:val="22"/>
         </w:rPr>
         <w:lastRenderedPageBreak/>
-        <w:t>check_nexData</w:t>
-      </w:r>
-      <w:proofErr w:type="spellEnd"/>
-      <w:r>
-        <w:rPr>
-          <w:rFonts w:ascii="Arial" w:hAnsi="Arial" w:cs="Arial"/>
-          <w:sz w:val="22"/>
-          <w:szCs w:val="22"/>
-        </w:rPr>
-        <w:t>(</w:t>
-      </w:r>
-      <w:proofErr w:type="spellStart"/>
-      <w:r>
-        <w:rPr>
-          <w:rFonts w:ascii="Arial" w:hAnsi="Arial" w:cs="Arial"/>
-          <w:sz w:val="22"/>
-          <w:szCs w:val="22"/>
-        </w:rPr>
-        <w:t>nexData</w:t>
-      </w:r>
-      <w:proofErr w:type="spellEnd"/>
-      <w:r>
-        <w:rPr>
-          <w:rFonts w:ascii="Arial" w:hAnsi="Arial" w:cs="Arial"/>
-          <w:sz w:val="22"/>
-          <w:szCs w:val="22"/>
-        </w:rPr>
-        <w:t>) uses the ‘</w:t>
-      </w:r>
-      <w:proofErr w:type="spellStart"/>
-      <w:r>
-        <w:rPr>
-          <w:rFonts w:ascii="Arial" w:hAnsi="Arial" w:cs="Arial"/>
-          <w:sz w:val="22"/>
-          <w:szCs w:val="22"/>
-        </w:rPr>
-        <w:t>nexData</w:t>
-      </w:r>
-      <w:proofErr w:type="spellEnd"/>
-      <w:r>
-        <w:rPr>
-          <w:rFonts w:ascii="Arial" w:hAnsi="Arial" w:cs="Arial"/>
-          <w:sz w:val="22"/>
-          <w:szCs w:val="22"/>
-        </w:rPr>
-        <w:t xml:space="preserve">’ function as a dependency and provides on/off information. </w:t>
-      </w:r>
-      <w:r>
-        <w:rPr>
-          <w:rFonts w:ascii="Arial" w:hAnsi="Arial" w:cs="Arial"/>
-          <w:sz w:val="22"/>
-          <w:szCs w:val="22"/>
-        </w:rPr>
-        <w:t xml:space="preserve">Location of file: </w:t>
-      </w:r>
-      <w:proofErr w:type="spellStart"/>
-      <w:r>
-        <w:rPr>
-          <w:rFonts w:ascii="Arial" w:hAnsi="Arial" w:cs="Arial"/>
-          <w:sz w:val="22"/>
-          <w:szCs w:val="22"/>
-        </w:rPr>
-        <w:t>Github</w:t>
-      </w:r>
-      <w:proofErr w:type="spellEnd"/>
-      <w:r>
-        <w:rPr>
-          <w:rFonts w:ascii="Arial" w:hAnsi="Arial" w:cs="Arial"/>
-          <w:sz w:val="22"/>
-          <w:szCs w:val="22"/>
-        </w:rPr>
-        <w:t>\</w:t>
-      </w:r>
-      <w:proofErr w:type="spellStart"/>
-      <w:r>
-        <w:rPr>
-          <w:rFonts w:ascii="Arial" w:hAnsi="Arial" w:cs="Arial"/>
-          <w:sz w:val="22"/>
-          <w:szCs w:val="22"/>
-        </w:rPr>
-        <w:t>LeventhalWorkflow</w:t>
-      </w:r>
-      <w:proofErr w:type="spellEnd"/>
+        <w:t xml:space="preserve">check_nexData(nexData) uses the ‘nexData’ function as a dependency and provides on/off information. </w:t>
+      </w:r>
+      <w:r>
+        <w:rPr>
+          <w:rFonts w:ascii="Arial" w:hAnsi="Arial" w:cs="Arial"/>
+          <w:sz w:val="22"/>
+          <w:szCs w:val="22"/>
+        </w:rPr>
+        <w:t>Location of file: Github\LeventhalWorkflow</w:t>
+      </w:r>
     </w:p>
     <w:p>
       <w:pPr>
@@ -1959,72 +1220,8 @@
           <w:sz w:val="22"/>
           <w:szCs w:val="22"/>
         </w:rPr>
-        <w:t>*intan2nex_from_</w:t>
-      </w:r>
-      <w:proofErr w:type="gramStart"/>
-      <w:r>
-        <w:rPr>
-          <w:rFonts w:ascii="Arial" w:hAnsi="Arial" w:cs="Arial"/>
-          <w:sz w:val="22"/>
-          <w:szCs w:val="22"/>
-        </w:rPr>
-        <w:t>fnames(</w:t>
-      </w:r>
-      <w:proofErr w:type="gramEnd"/>
-      <w:r>
-        <w:rPr>
-          <w:rFonts w:ascii="Arial" w:hAnsi="Arial" w:cs="Arial"/>
-          <w:sz w:val="22"/>
-          <w:szCs w:val="22"/>
-        </w:rPr>
-        <w:t xml:space="preserve">‘digialin.dat’,’analogin.dat’, </w:t>
-      </w:r>
-      <w:proofErr w:type="spellStart"/>
-      <w:r>
-        <w:rPr>
-          <w:rFonts w:ascii="Arial" w:hAnsi="Arial" w:cs="Arial"/>
-          <w:sz w:val="22"/>
-          <w:szCs w:val="22"/>
-        </w:rPr>
-        <w:t>intan_data</w:t>
-      </w:r>
-      <w:proofErr w:type="spellEnd"/>
-      <w:r>
-        <w:rPr>
-          <w:rFonts w:ascii="Arial" w:hAnsi="Arial" w:cs="Arial"/>
-          <w:sz w:val="22"/>
-          <w:szCs w:val="22"/>
-        </w:rPr>
-        <w:t xml:space="preserve">); is in the </w:t>
-      </w:r>
-      <w:proofErr w:type="spellStart"/>
-      <w:r>
-        <w:rPr>
-          <w:rFonts w:ascii="Arial" w:hAnsi="Arial" w:cs="Arial"/>
-          <w:sz w:val="22"/>
-          <w:szCs w:val="22"/>
-        </w:rPr>
-        <w:t>JenPractice</w:t>
-      </w:r>
-      <w:proofErr w:type="spellEnd"/>
-      <w:r>
-        <w:rPr>
-          <w:rFonts w:ascii="Arial" w:hAnsi="Arial" w:cs="Arial"/>
-          <w:sz w:val="22"/>
-          <w:szCs w:val="22"/>
-        </w:rPr>
-        <w:t xml:space="preserve"> </w:t>
-      </w:r>
-      <w:proofErr w:type="spellStart"/>
-      <w:r>
-        <w:rPr>
-          <w:rFonts w:ascii="Arial" w:hAnsi="Arial" w:cs="Arial"/>
-          <w:sz w:val="22"/>
-          <w:szCs w:val="22"/>
-        </w:rPr>
-        <w:t>Github</w:t>
-      </w:r>
-      <w:proofErr w:type="spellEnd"/>
+        <w:t>*intan2nex_from_fnames(‘digialin.dat’,’analogin.dat’, intan_data); is in the JenPractice Github</w:t>
+      </w:r>
     </w:p>
     <w:p>
       <w:pPr>
@@ -2048,69 +1245,13 @@
           <w:szCs w:val="22"/>
         </w:rPr>
       </w:pPr>
-      <w:proofErr w:type="spellStart"/>
-      <w:r>
-        <w:rPr>
-          <w:rFonts w:ascii="Arial" w:hAnsi="Arial" w:cs="Arial"/>
-          <w:sz w:val="22"/>
-          <w:szCs w:val="22"/>
-        </w:rPr>
-        <w:t>logData</w:t>
-      </w:r>
-      <w:proofErr w:type="spellEnd"/>
-      <w:r>
-        <w:rPr>
-          <w:rFonts w:ascii="Arial" w:hAnsi="Arial" w:cs="Arial"/>
-          <w:sz w:val="22"/>
-          <w:szCs w:val="22"/>
-        </w:rPr>
-        <w:t xml:space="preserve"> = </w:t>
-      </w:r>
-      <w:proofErr w:type="spellStart"/>
-      <w:r>
-        <w:rPr>
-          <w:rFonts w:ascii="Arial" w:hAnsi="Arial" w:cs="Arial"/>
-          <w:sz w:val="22"/>
-          <w:szCs w:val="22"/>
-        </w:rPr>
-        <w:t>readLogData</w:t>
-      </w:r>
-      <w:proofErr w:type="spellEnd"/>
-      <w:r>
-        <w:rPr>
-          <w:rFonts w:ascii="Arial" w:hAnsi="Arial" w:cs="Arial"/>
-          <w:sz w:val="22"/>
-          <w:szCs w:val="22"/>
-        </w:rPr>
-        <w:t>(</w:t>
-      </w:r>
-      <w:proofErr w:type="spellStart"/>
-      <w:r>
-        <w:rPr>
-          <w:rFonts w:ascii="Arial" w:hAnsi="Arial" w:cs="Arial"/>
-          <w:sz w:val="22"/>
-          <w:szCs w:val="22"/>
-        </w:rPr>
-        <w:t>fname</w:t>
-      </w:r>
-      <w:proofErr w:type="spellEnd"/>
-      <w:proofErr w:type="gramStart"/>
-      <w:r>
-        <w:rPr>
-          <w:rFonts w:ascii="Arial" w:hAnsi="Arial" w:cs="Arial"/>
-          <w:sz w:val="22"/>
-          <w:szCs w:val="22"/>
-        </w:rPr>
-        <w:t>);</w:t>
-      </w:r>
-      <w:proofErr w:type="gramEnd"/>
-      <w:r>
-        <w:rPr>
-          <w:rFonts w:ascii="Arial" w:hAnsi="Arial" w:cs="Arial"/>
-          <w:sz w:val="22"/>
-          <w:szCs w:val="22"/>
-        </w:rPr>
-        <w:t xml:space="preserve"> </w:t>
+      <w:r>
+        <w:rPr>
+          <w:rFonts w:ascii="Arial" w:hAnsi="Arial" w:cs="Arial"/>
+          <w:sz w:val="22"/>
+          <w:szCs w:val="22"/>
+        </w:rPr>
+        <w:t xml:space="preserve">logData = readLogData(fname); </w:t>
       </w:r>
     </w:p>
     <w:p>
@@ -2132,64 +1273,8 @@
           <w:sz w:val="22"/>
           <w:szCs w:val="22"/>
         </w:rPr>
-        <w:t xml:space="preserve">location </w:t>
-      </w:r>
-      <w:proofErr w:type="gramStart"/>
-      <w:r>
-        <w:rPr>
-          <w:rFonts w:ascii="Arial" w:hAnsi="Arial" w:cs="Arial"/>
-          <w:sz w:val="22"/>
-          <w:szCs w:val="22"/>
-        </w:rPr>
-        <w:t xml:space="preserve">-  </w:t>
-      </w:r>
-      <w:proofErr w:type="spellStart"/>
-      <w:r>
-        <w:rPr>
-          <w:rFonts w:ascii="Arial" w:hAnsi="Arial" w:cs="Arial"/>
-          <w:sz w:val="22"/>
-          <w:szCs w:val="22"/>
-        </w:rPr>
-        <w:t>Github</w:t>
-      </w:r>
-      <w:proofErr w:type="spellEnd"/>
-      <w:proofErr w:type="gramEnd"/>
-      <w:r>
-        <w:rPr>
-          <w:rFonts w:ascii="Arial" w:hAnsi="Arial" w:cs="Arial"/>
-          <w:sz w:val="22"/>
-          <w:szCs w:val="22"/>
-        </w:rPr>
-        <w:t>\</w:t>
-      </w:r>
-      <w:proofErr w:type="spellStart"/>
-      <w:r>
-        <w:rPr>
-          <w:rFonts w:ascii="Arial" w:hAnsi="Arial" w:cs="Arial"/>
-          <w:sz w:val="22"/>
-          <w:szCs w:val="22"/>
-        </w:rPr>
-        <w:t>LeventhalWorkflow</w:t>
-      </w:r>
-      <w:proofErr w:type="spellEnd"/>
-      <w:r>
-        <w:rPr>
-          <w:rFonts w:ascii="Arial" w:hAnsi="Arial" w:cs="Arial"/>
-          <w:sz w:val="22"/>
-          <w:szCs w:val="22"/>
-        </w:rPr>
-        <w:t>\</w:t>
-      </w:r>
-      <w:proofErr w:type="spellStart"/>
-      <w:r>
-        <w:rPr>
-          <w:rFonts w:ascii="Arial" w:hAnsi="Arial" w:cs="Arial"/>
-          <w:sz w:val="22"/>
-          <w:szCs w:val="22"/>
-        </w:rPr>
-        <w:t>ChoiceRTBehavior</w:t>
-      </w:r>
-      <w:proofErr w:type="spellEnd"/>
+        <w:t>location -  Github\LeventhalWorkflow\ChoiceRTBehavior</w:t>
+      </w:r>
     </w:p>
     <w:p>
       <w:pPr>
@@ -2214,78 +1299,7 @@
           <w:sz w:val="22"/>
           <w:szCs w:val="22"/>
         </w:rPr>
-        <w:t xml:space="preserve">trials = </w:t>
-      </w:r>
-      <w:proofErr w:type="spellStart"/>
-      <w:r>
-        <w:rPr>
-          <w:rFonts w:ascii="Arial" w:hAnsi="Arial" w:cs="Arial"/>
-          <w:color w:val="000000"/>
-          <w:sz w:val="22"/>
-          <w:szCs w:val="22"/>
-        </w:rPr>
-        <w:t>createTrialsStruct_simpleChoice_</w:t>
-      </w:r>
-      <w:proofErr w:type="gramStart"/>
-      <w:r>
-        <w:rPr>
-          <w:rFonts w:ascii="Arial" w:hAnsi="Arial" w:cs="Arial"/>
-          <w:color w:val="000000"/>
-          <w:sz w:val="22"/>
-          <w:szCs w:val="22"/>
-        </w:rPr>
-        <w:t>Intan</w:t>
-      </w:r>
-      <w:proofErr w:type="spellEnd"/>
-      <w:r>
-        <w:rPr>
-          <w:rFonts w:ascii="Arial" w:hAnsi="Arial" w:cs="Arial"/>
-          <w:color w:val="000000"/>
-          <w:sz w:val="22"/>
-          <w:szCs w:val="22"/>
-        </w:rPr>
-        <w:t>(</w:t>
-      </w:r>
-      <w:proofErr w:type="spellStart"/>
-      <w:proofErr w:type="gramEnd"/>
-      <w:r>
-        <w:rPr>
-          <w:rFonts w:ascii="Arial" w:hAnsi="Arial" w:cs="Arial"/>
-          <w:color w:val="000000"/>
-          <w:sz w:val="22"/>
-          <w:szCs w:val="22"/>
-        </w:rPr>
-        <w:t>logData</w:t>
-      </w:r>
-      <w:proofErr w:type="spellEnd"/>
-      <w:r>
-        <w:rPr>
-          <w:rFonts w:ascii="Arial" w:hAnsi="Arial" w:cs="Arial"/>
-          <w:color w:val="000000"/>
-          <w:sz w:val="22"/>
-          <w:szCs w:val="22"/>
-        </w:rPr>
-        <w:t xml:space="preserve">, </w:t>
-      </w:r>
-      <w:proofErr w:type="spellStart"/>
-      <w:r>
-        <w:rPr>
-          <w:rFonts w:ascii="Arial" w:hAnsi="Arial" w:cs="Arial"/>
-          <w:color w:val="000000"/>
-          <w:sz w:val="22"/>
-          <w:szCs w:val="22"/>
-        </w:rPr>
-        <w:t>nexData</w:t>
-      </w:r>
-      <w:proofErr w:type="spellEnd"/>
-      <w:r>
-        <w:rPr>
-          <w:rFonts w:ascii="Arial" w:hAnsi="Arial" w:cs="Arial"/>
-          <w:color w:val="000000"/>
-          <w:sz w:val="22"/>
-          <w:szCs w:val="22"/>
-        </w:rPr>
-        <w:t>)</w:t>
+        <w:t>trials = createTrialsStruct_simpleChoice_Intan(logData, nexData)</w:t>
       </w:r>
     </w:p>
     <w:p>
@@ -2307,36 +1321,8 @@
           <w:sz w:val="22"/>
           <w:szCs w:val="22"/>
         </w:rPr>
-        <w:t>location – GitHub\</w:t>
-      </w:r>
-      <w:proofErr w:type="spellStart"/>
-      <w:r>
-        <w:rPr>
-          <w:rFonts w:ascii="Arial" w:hAnsi="Arial" w:cs="Arial"/>
-          <w:sz w:val="22"/>
-          <w:szCs w:val="22"/>
-        </w:rPr>
-        <w:t>ChoiceTask_Intan</w:t>
-      </w:r>
-      <w:proofErr w:type="spellEnd"/>
-      <w:r>
-        <w:rPr>
-          <w:rFonts w:ascii="Arial" w:hAnsi="Arial" w:cs="Arial"/>
-          <w:sz w:val="22"/>
-          <w:szCs w:val="22"/>
-        </w:rPr>
-        <w:t>\</w:t>
-      </w:r>
-      <w:proofErr w:type="spellStart"/>
-      <w:r>
-        <w:rPr>
-          <w:rFonts w:ascii="Arial" w:hAnsi="Arial" w:cs="Arial"/>
-          <w:sz w:val="22"/>
-          <w:szCs w:val="22"/>
-        </w:rPr>
-        <w:t>ChoiceTask_Intan_behavior_analysis</w:t>
-      </w:r>
-      <w:proofErr w:type="spellEnd"/>
+        <w:t>location – GitHub\ChoiceTask_Intan\ChoiceTask_Intan_behavior_analysis</w:t>
+      </w:r>
     </w:p>
     <w:p>
       <w:pPr>
@@ -2359,23 +1345,13 @@
         </w:rPr>
         <w:t xml:space="preserve">Dependencies: </w:t>
       </w:r>
-      <w:proofErr w:type="spellStart"/>
-      <w:r>
-        <w:rPr>
-          <w:rFonts w:ascii="Arial" w:hAnsi="Arial" w:cs="Arial"/>
-          <w:sz w:val="22"/>
-          <w:szCs w:val="22"/>
-        </w:rPr>
-        <w:t>readLogData</w:t>
-      </w:r>
-      <w:proofErr w:type="spellEnd"/>
-      <w:r>
-        <w:rPr>
-          <w:rFonts w:ascii="Arial" w:hAnsi="Arial" w:cs="Arial"/>
-          <w:sz w:val="22"/>
-          <w:szCs w:val="22"/>
-        </w:rPr>
-        <w:t xml:space="preserve">, </w:t>
+      <w:r>
+        <w:rPr>
+          <w:rFonts w:ascii="Arial" w:hAnsi="Arial" w:cs="Arial"/>
+          <w:sz w:val="22"/>
+          <w:szCs w:val="22"/>
+        </w:rPr>
+        <w:t xml:space="preserve">readLogData, </w:t>
       </w:r>
       <w:r>
         <w:rPr>
@@ -2413,25 +1389,7 @@
           <w:sz w:val="22"/>
           <w:szCs w:val="22"/>
         </w:rPr>
-        <w:t xml:space="preserve">Locate in the trials structure any trials that have conflicts (use </w:t>
-      </w:r>
-      <w:proofErr w:type="spellStart"/>
-      <w:r>
-        <w:rPr>
-          <w:rFonts w:ascii="Arial" w:hAnsi="Arial" w:cs="Arial"/>
-          <w:sz w:val="22"/>
-          <w:szCs w:val="22"/>
-        </w:rPr>
-        <w:t>find_isConflict</w:t>
-      </w:r>
-      <w:proofErr w:type="spellEnd"/>
-      <w:r>
-        <w:rPr>
-          <w:rFonts w:ascii="Arial" w:hAnsi="Arial" w:cs="Arial"/>
-          <w:sz w:val="22"/>
-          <w:szCs w:val="22"/>
-        </w:rPr>
-        <w:t xml:space="preserve"> code; no current ‘function’ as of 4/16/2020; JM is working on turning it into a function)</w:t>
+        <w:t>Locate in the trials structure any trials that have conflicts (use find_isConflict code; no current ‘function’ as of 4/16/2020; JM is working on turning it into a function)</w:t>
       </w:r>
     </w:p>
     <w:p>
@@ -2447,61 +1405,13 @@
           <w:szCs w:val="22"/>
         </w:rPr>
       </w:pPr>
-      <w:proofErr w:type="spellStart"/>
-      <w:r>
-        <w:rPr>
-          <w:rFonts w:ascii="Arial" w:hAnsi="Arial" w:cs="Arial"/>
-          <w:sz w:val="22"/>
-          <w:szCs w:val="22"/>
-        </w:rPr>
-        <w:t>logConflict</w:t>
-      </w:r>
-      <w:proofErr w:type="spellEnd"/>
-      <w:r>
-        <w:rPr>
-          <w:rFonts w:ascii="Arial" w:hAnsi="Arial" w:cs="Arial"/>
-          <w:sz w:val="22"/>
-          <w:szCs w:val="22"/>
-        </w:rPr>
-        <w:t xml:space="preserve"> = </w:t>
-      </w:r>
-      <w:proofErr w:type="spellStart"/>
-      <w:r>
-        <w:rPr>
-          <w:rFonts w:ascii="Arial" w:hAnsi="Arial" w:cs="Arial"/>
-          <w:sz w:val="22"/>
-          <w:szCs w:val="22"/>
-        </w:rPr>
-        <w:t>vertcat</w:t>
-      </w:r>
-      <w:proofErr w:type="spellEnd"/>
-      <w:r>
-        <w:rPr>
-          <w:rFonts w:ascii="Arial" w:hAnsi="Arial" w:cs="Arial"/>
-          <w:sz w:val="22"/>
-          <w:szCs w:val="22"/>
-        </w:rPr>
-        <w:t>(</w:t>
-      </w:r>
-      <w:proofErr w:type="spellStart"/>
-      <w:proofErr w:type="gramStart"/>
-      <w:r>
-        <w:rPr>
-          <w:rFonts w:ascii="Arial" w:hAnsi="Arial" w:cs="Arial"/>
-          <w:sz w:val="22"/>
-          <w:szCs w:val="22"/>
-        </w:rPr>
-        <w:t>trials.logConflict</w:t>
-      </w:r>
-      <w:proofErr w:type="spellEnd"/>
-      <w:proofErr w:type="gramEnd"/>
-      <w:r>
-        <w:rPr>
-          <w:rFonts w:ascii="Arial" w:hAnsi="Arial" w:cs="Arial"/>
-          <w:sz w:val="22"/>
-          <w:szCs w:val="22"/>
-        </w:rPr>
-        <w:t>);</w:t>
+      <w:r>
+        <w:rPr>
+          <w:rFonts w:ascii="Arial" w:hAnsi="Arial" w:cs="Arial"/>
+          <w:sz w:val="22"/>
+          <w:szCs w:val="22"/>
+        </w:rPr>
+        <w:t>logConflict = vertcat(trials.logConflict);</w:t>
       </w:r>
     </w:p>
     <w:p>
@@ -2518,61 +1428,13 @@
           <w:szCs w:val="22"/>
         </w:rPr>
       </w:pPr>
-      <w:proofErr w:type="spellStart"/>
-      <w:r>
-        <w:rPr>
-          <w:rFonts w:ascii="Arial" w:hAnsi="Arial" w:cs="Arial"/>
-          <w:sz w:val="22"/>
-          <w:szCs w:val="22"/>
-        </w:rPr>
-        <w:t>isConflict</w:t>
-      </w:r>
-      <w:proofErr w:type="spellEnd"/>
-      <w:r>
-        <w:rPr>
-          <w:rFonts w:ascii="Arial" w:hAnsi="Arial" w:cs="Arial"/>
-          <w:sz w:val="22"/>
-          <w:szCs w:val="22"/>
-        </w:rPr>
-        <w:t xml:space="preserve"> = </w:t>
-      </w:r>
-      <w:proofErr w:type="spellStart"/>
-      <w:proofErr w:type="gramStart"/>
-      <w:r>
-        <w:rPr>
-          <w:rFonts w:ascii="Arial" w:hAnsi="Arial" w:cs="Arial"/>
-          <w:sz w:val="22"/>
-          <w:szCs w:val="22"/>
-        </w:rPr>
-        <w:t>vertcat</w:t>
-      </w:r>
-      <w:proofErr w:type="spellEnd"/>
-      <w:r>
-        <w:rPr>
-          <w:rFonts w:ascii="Arial" w:hAnsi="Arial" w:cs="Arial"/>
-          <w:sz w:val="22"/>
-          <w:szCs w:val="22"/>
-        </w:rPr>
-        <w:t>(</w:t>
-      </w:r>
-      <w:proofErr w:type="spellStart"/>
-      <w:proofErr w:type="gramEnd"/>
-      <w:r>
-        <w:rPr>
-          <w:rFonts w:ascii="Arial" w:hAnsi="Arial" w:cs="Arial"/>
-          <w:sz w:val="22"/>
-          <w:szCs w:val="22"/>
-        </w:rPr>
-        <w:t>logConflict.isConflict</w:t>
-      </w:r>
-      <w:proofErr w:type="spellEnd"/>
-      <w:r>
-        <w:rPr>
-          <w:rFonts w:ascii="Arial" w:hAnsi="Arial" w:cs="Arial"/>
-          <w:sz w:val="22"/>
-          <w:szCs w:val="22"/>
-        </w:rPr>
-        <w:t xml:space="preserve">); </w:t>
+      <w:r>
+        <w:rPr>
+          <w:rFonts w:ascii="Arial" w:hAnsi="Arial" w:cs="Arial"/>
+          <w:sz w:val="22"/>
+          <w:szCs w:val="22"/>
+        </w:rPr>
+        <w:t xml:space="preserve">isConflict = vertcat(logConflict.isConflict); </w:t>
       </w:r>
       <w:r>
         <w:rPr>
@@ -2581,47 +1443,7 @@
           <w:sz w:val="22"/>
           <w:szCs w:val="22"/>
         </w:rPr>
-        <w:t xml:space="preserve">%returns </w:t>
-      </w:r>
-      <w:proofErr w:type="spellStart"/>
-      <w:r>
-        <w:rPr>
-          <w:rFonts w:ascii="Arial" w:hAnsi="Arial" w:cs="Arial"/>
-          <w:color w:val="00B050"/>
-          <w:sz w:val="22"/>
-          <w:szCs w:val="22"/>
-        </w:rPr>
-        <w:t>isConflict</w:t>
-      </w:r>
-      <w:proofErr w:type="spellEnd"/>
-      <w:r>
-        <w:rPr>
-          <w:rFonts w:ascii="Arial" w:hAnsi="Arial" w:cs="Arial"/>
-          <w:color w:val="00B050"/>
-          <w:sz w:val="22"/>
-          <w:szCs w:val="22"/>
-        </w:rPr>
-        <w:t xml:space="preserve"> in a logical array of </w:t>
-      </w:r>
-      <w:proofErr w:type="spellStart"/>
-      <w:r>
-        <w:rPr>
-          <w:rFonts w:ascii="Arial" w:hAnsi="Arial" w:cs="Arial"/>
-          <w:color w:val="00B050"/>
-          <w:sz w:val="22"/>
-          <w:szCs w:val="22"/>
-        </w:rPr>
-        <w:t>isConflict</w:t>
-      </w:r>
-      <w:proofErr w:type="spellEnd"/>
-      <w:r>
-        <w:rPr>
-          <w:rFonts w:ascii="Arial" w:hAnsi="Arial" w:cs="Arial"/>
-          <w:color w:val="00B050"/>
-          <w:sz w:val="22"/>
-          <w:szCs w:val="22"/>
-        </w:rPr>
-        <w:t xml:space="preserve"> fields</w:t>
+        <w:t>%returns isConflict in a logical array of isConflict fields</w:t>
       </w:r>
     </w:p>
     <w:p>
@@ -2637,41 +1459,13 @@
           <w:szCs w:val="22"/>
         </w:rPr>
       </w:pPr>
-      <w:proofErr w:type="spellStart"/>
-      <w:r>
-        <w:rPr>
-          <w:rFonts w:ascii="Arial" w:hAnsi="Arial" w:cs="Arial"/>
-          <w:sz w:val="22"/>
-          <w:szCs w:val="22"/>
-        </w:rPr>
-        <w:t>isConflictOnly</w:t>
-      </w:r>
-      <w:proofErr w:type="spellEnd"/>
-      <w:r>
-        <w:rPr>
-          <w:rFonts w:ascii="Arial" w:hAnsi="Arial" w:cs="Arial"/>
-          <w:sz w:val="22"/>
-          <w:szCs w:val="22"/>
-        </w:rPr>
-        <w:t xml:space="preserve"> = find(</w:t>
-      </w:r>
-      <w:proofErr w:type="spellStart"/>
-      <w:r>
-        <w:rPr>
-          <w:rFonts w:ascii="Arial" w:hAnsi="Arial" w:cs="Arial"/>
-          <w:sz w:val="22"/>
-          <w:szCs w:val="22"/>
-        </w:rPr>
-        <w:t>isConflict</w:t>
-      </w:r>
-      <w:proofErr w:type="spellEnd"/>
-      <w:r>
-        <w:rPr>
-          <w:rFonts w:ascii="Arial" w:hAnsi="Arial" w:cs="Arial"/>
-          <w:sz w:val="22"/>
-          <w:szCs w:val="22"/>
-        </w:rPr>
-        <w:t xml:space="preserve">); </w:t>
+      <w:r>
+        <w:rPr>
+          <w:rFonts w:ascii="Arial" w:hAnsi="Arial" w:cs="Arial"/>
+          <w:sz w:val="22"/>
+          <w:szCs w:val="22"/>
+        </w:rPr>
+        <w:t xml:space="preserve">isConflictOnly = find(isConflict); </w:t>
       </w:r>
       <w:r>
         <w:rPr>
@@ -2696,7 +1490,6 @@
           <w:szCs w:val="22"/>
         </w:rPr>
       </w:pPr>
-      <w:proofErr w:type="spellStart"/>
       <w:r>
         <w:rPr>
           <w:rFonts w:ascii="Arial" w:hAnsi="Arial" w:cs="Arial"/>
@@ -2704,68 +1497,7 @@
           <w:sz w:val="22"/>
           <w:szCs w:val="22"/>
         </w:rPr>
-        <w:t>boxLogConflict</w:t>
-      </w:r>
-      <w:proofErr w:type="spellEnd"/>
-      <w:r>
-        <w:rPr>
-          <w:rFonts w:ascii="Arial" w:hAnsi="Arial" w:cs="Arial"/>
-          <w:color w:val="000000"/>
-          <w:sz w:val="22"/>
-          <w:szCs w:val="22"/>
-        </w:rPr>
-        <w:t xml:space="preserve"> </w:t>
-      </w:r>
-      <w:proofErr w:type="gramStart"/>
-      <w:r>
-        <w:rPr>
-          <w:rFonts w:ascii="Arial" w:hAnsi="Arial" w:cs="Arial"/>
-          <w:color w:val="000000"/>
-          <w:sz w:val="22"/>
-          <w:szCs w:val="22"/>
-        </w:rPr>
-        <w:t xml:space="preserve">=  </w:t>
-      </w:r>
-      <w:proofErr w:type="spellStart"/>
-      <w:r>
-        <w:rPr>
-          <w:rFonts w:ascii="Arial" w:hAnsi="Arial" w:cs="Arial"/>
-          <w:color w:val="000000"/>
-          <w:sz w:val="22"/>
-          <w:szCs w:val="22"/>
-        </w:rPr>
-        <w:t>vertcat</w:t>
-      </w:r>
-      <w:proofErr w:type="spellEnd"/>
-      <w:proofErr w:type="gramEnd"/>
-      <w:r>
-        <w:rPr>
-          <w:rFonts w:ascii="Arial" w:hAnsi="Arial" w:cs="Arial"/>
-          <w:color w:val="000000"/>
-          <w:sz w:val="22"/>
-          <w:szCs w:val="22"/>
-        </w:rPr>
-        <w:t>(</w:t>
-      </w:r>
-      <w:proofErr w:type="spellStart"/>
-      <w:r>
-        <w:rPr>
-          <w:rFonts w:ascii="Arial" w:hAnsi="Arial" w:cs="Arial"/>
-          <w:color w:val="000000"/>
-          <w:sz w:val="22"/>
-          <w:szCs w:val="22"/>
-        </w:rPr>
-        <w:t>logConflict.boxLogConflicts</w:t>
-      </w:r>
-      <w:proofErr w:type="spellEnd"/>
-      <w:r>
-        <w:rPr>
-          <w:rFonts w:ascii="Arial" w:hAnsi="Arial" w:cs="Arial"/>
-          <w:color w:val="000000"/>
-          <w:sz w:val="22"/>
-          <w:szCs w:val="22"/>
-        </w:rPr>
-        <w:t xml:space="preserve">); </w:t>
+        <w:t xml:space="preserve">boxLogConflict =  vertcat(logConflict.boxLogConflicts); </w:t>
       </w:r>
       <w:r>
         <w:rPr>
@@ -2774,79 +1506,8 @@
           <w:sz w:val="22"/>
           <w:szCs w:val="22"/>
         </w:rPr>
-        <w:t xml:space="preserve">% returns </w:t>
-      </w:r>
-      <w:proofErr w:type="spellStart"/>
-      <w:r>
-        <w:rPr>
-          <w:rFonts w:ascii="Arial" w:hAnsi="Arial" w:cs="Arial"/>
-          <w:color w:val="00B050"/>
-          <w:sz w:val="22"/>
-          <w:szCs w:val="22"/>
-        </w:rPr>
-        <w:t>boxConflict</w:t>
-      </w:r>
-      <w:proofErr w:type="spellEnd"/>
-      <w:r>
-        <w:rPr>
-          <w:rFonts w:ascii="Arial" w:hAnsi="Arial" w:cs="Arial"/>
-          <w:color w:val="00B050"/>
-          <w:sz w:val="22"/>
-          <w:szCs w:val="22"/>
-        </w:rPr>
-        <w:t xml:space="preserve"> in workspace with fields for outcome, RT, MT, </w:t>
-      </w:r>
-      <w:proofErr w:type="spellStart"/>
-      <w:r>
-        <w:rPr>
-          <w:rFonts w:ascii="Arial" w:hAnsi="Arial" w:cs="Arial"/>
-          <w:color w:val="00B050"/>
-          <w:sz w:val="22"/>
-          <w:szCs w:val="22"/>
-        </w:rPr>
-        <w:t>pretone</w:t>
-      </w:r>
-      <w:proofErr w:type="spellEnd"/>
-      <w:r>
-        <w:rPr>
-          <w:rFonts w:ascii="Arial" w:hAnsi="Arial" w:cs="Arial"/>
-          <w:color w:val="00B050"/>
-          <w:sz w:val="22"/>
-          <w:szCs w:val="22"/>
-        </w:rPr>
-        <w:t xml:space="preserve">, </w:t>
-      </w:r>
-      <w:proofErr w:type="spellStart"/>
-      <w:r>
-        <w:rPr>
-          <w:rFonts w:ascii="Arial" w:hAnsi="Arial" w:cs="Arial"/>
-          <w:color w:val="00B050"/>
-          <w:sz w:val="22"/>
-          <w:szCs w:val="22"/>
-        </w:rPr>
-        <w:t>centerNP</w:t>
-      </w:r>
-      <w:proofErr w:type="spellEnd"/>
-      <w:r>
-        <w:rPr>
-          <w:rFonts w:ascii="Arial" w:hAnsi="Arial" w:cs="Arial"/>
-          <w:color w:val="00B050"/>
-          <w:sz w:val="22"/>
-          <w:szCs w:val="22"/>
-        </w:rPr>
-        <w:t xml:space="preserve"> </w:t>
-      </w:r>
-      <w:proofErr w:type="spellStart"/>
-      <w:r>
-        <w:rPr>
-          <w:rFonts w:ascii="Arial" w:hAnsi="Arial" w:cs="Arial"/>
-          <w:color w:val="00B050"/>
-          <w:sz w:val="22"/>
-          <w:szCs w:val="22"/>
-        </w:rPr>
-        <w:t>sideNP</w:t>
-      </w:r>
-      <w:proofErr w:type="spellEnd"/>
+        <w:t>% returns boxConflict in workspace with fields for outcome, RT, MT, pretone, centerNP sideNP</w:t>
+      </w:r>
     </w:p>
     <w:p>
       <w:pPr>
@@ -2861,6 +1522,14 @@
           <w:szCs w:val="22"/>
         </w:rPr>
       </w:pPr>
+      <w:r>
+        <w:rPr>
+          <w:rFonts w:ascii="Arial" w:hAnsi="Arial" w:cs="Arial"/>
+          <w:sz w:val="22"/>
+          <w:szCs w:val="22"/>
+        </w:rPr>
+        <w:t>Continue with LFP_Analysis_Workflow</w:t>
+      </w:r>
     </w:p>
     <w:p>
       <w:pPr>
@@ -2909,23 +1578,13 @@
           <w:szCs w:val="22"/>
         </w:rPr>
       </w:pPr>
-      <w:proofErr w:type="spellStart"/>
-      <w:r>
-        <w:rPr>
-          <w:rFonts w:ascii="Arial" w:hAnsi="Arial" w:cs="Arial"/>
-          <w:sz w:val="22"/>
-          <w:szCs w:val="22"/>
-        </w:rPr>
-        <w:t>extractEventsFromIntanSystem</w:t>
-      </w:r>
-      <w:proofErr w:type="spellEnd"/>
-      <w:r>
-        <w:rPr>
-          <w:rFonts w:ascii="Arial" w:hAnsi="Arial" w:cs="Arial"/>
-          <w:sz w:val="22"/>
-          <w:szCs w:val="22"/>
-        </w:rPr>
-        <w:t xml:space="preserve"> (dependencies: intan2nex, </w:t>
+      <w:r>
+        <w:rPr>
+          <w:rFonts w:ascii="Arial" w:hAnsi="Arial" w:cs="Arial"/>
+          <w:sz w:val="22"/>
+          <w:szCs w:val="22"/>
+        </w:rPr>
+        <w:t xml:space="preserve">extractEventsFromIntanSystem (dependencies: intan2nex, </w:t>
       </w:r>
       <w:r>
         <w:rPr>

</xml_diff>

<commit_message>
making comments on scalogram files
</commit_message>
<xml_diff>
--- a/ChoiceTask_Intan_behavior_analysis/Choice_Task_Intan_workflow.docx
+++ b/ChoiceTask_Intan_behavior_analysis/Choice_Task_Intan_workflow.docx
@@ -965,15 +965,6 @@
         <w:tab/>
         <w:t xml:space="preserve">probe implantation (to verify probe works) and pre/post lesion impedences used in selecting probe sites for lesioning/histology. </w:t>
       </w:r>
-    </w:p>
-    <w:p>
-      <w:pPr>
-        <w:rPr>
-          <w:rFonts w:ascii="Arial" w:hAnsi="Arial" w:cs="Arial"/>
-          <w:sz w:val="22"/>
-          <w:szCs w:val="22"/>
-        </w:rPr>
-      </w:pPr>
     </w:p>
     <w:p>
       <w:pPr>
@@ -1191,7 +1182,6 @@
           <w:sz w:val="22"/>
           <w:szCs w:val="22"/>
         </w:rPr>
-        <w:lastRenderedPageBreak/>
         <w:t>Must have the path in the ‘current folder’ to run function or an error (line 29) will occur</w:t>
       </w:r>
     </w:p>
@@ -1214,6 +1204,7 @@
           <w:sz w:val="22"/>
           <w:szCs w:val="22"/>
         </w:rPr>
+        <w:lastRenderedPageBreak/>
         <w:t>nexData = intan2nex</w:t>
       </w:r>
       <w:r>

</xml_diff>